<commit_message>
added game design document
</commit_message>
<xml_diff>
--- a/Game design Document.docx
+++ b/Game design Document.docx
@@ -46,31 +46,74 @@
       </w:pPr>
       <w:r>
         <w:rPr>
-          <w:lang w:val="en-US"/>
-        </w:rPr>
-        <w:tab/>
-        <w:t>High Concept (core of the game)</w:t>
-      </w:r>
-    </w:p>
-    <w:p>
-      <w:pPr>
-        <w:rPr>
-          <w:lang w:val="en-US"/>
-        </w:rPr>
-      </w:pPr>
-    </w:p>
-    <w:p>
-      <w:pPr>
-        <w:rPr>
           <w:u w:val="single"/>
           <w:lang w:val="en-US"/>
         </w:rPr>
-      </w:pPr>
-      <w:r>
+        <w:t>High Concept</w:t>
+      </w:r>
+      <w:r>
+        <w:rPr>
+          <w:lang w:val="en-US"/>
+        </w:rPr>
+        <w:t xml:space="preserve"> (core of the game)</w:t>
+      </w:r>
+    </w:p>
+    <w:p>
+      <w:pPr>
+        <w:ind w:left="720"/>
+        <w:rPr>
+          <w:lang w:val="en-US"/>
+        </w:rPr>
+      </w:pPr>
+      <w:r>
+        <w:rPr>
+          <w:lang w:val="en-US"/>
+        </w:rPr>
+        <w:t xml:space="preserve">The core of the game is to shoot </w:t>
+      </w:r>
+      <w:r>
+        <w:rPr>
+          <w:lang w:val="en-US"/>
+        </w:rPr>
+        <w:t>enemies</w:t>
+      </w:r>
+      <w:r>
+        <w:rPr>
+          <w:lang w:val="en-US"/>
+        </w:rPr>
+        <w:t xml:space="preserve"> and ignore civilians when there is a </w:t>
+      </w:r>
+      <w:r>
+        <w:rPr>
+          <w:lang w:val="en-US"/>
+        </w:rPr>
+        <w:t>big-time</w:t>
+      </w:r>
+      <w:r>
+        <w:rPr>
+          <w:lang w:val="en-US"/>
+        </w:rPr>
+        <w:t xml:space="preserve"> l</w:t>
+      </w:r>
+      <w:r>
+        <w:rPr>
+          <w:lang w:val="en-US"/>
+        </w:rPr>
+        <w:t>imit. It’s a speedy game when you should be both fast and have attention to details.</w:t>
+      </w:r>
+    </w:p>
+    <w:p>
+      <w:pPr>
         <w:rPr>
           <w:u w:val="single"/>
           <w:lang w:val="en-US"/>
         </w:rPr>
+      </w:pPr>
+      <w:r>
+        <w:rPr>
+          <w:u w:val="single"/>
+          <w:lang w:val="en-US"/>
+        </w:rPr>
         <w:t xml:space="preserve">Game Overview </w:t>
       </w:r>
     </w:p>
@@ -85,43 +128,111 @@
           <w:lang w:val="en-US"/>
         </w:rPr>
         <w:tab/>
+      </w:r>
+      <w:r>
+        <w:rPr>
+          <w:b/>
+          <w:bCs/>
+          <w:lang w:val="en-US"/>
+        </w:rPr>
         <w:t>Genre</w:t>
       </w:r>
-    </w:p>
-    <w:p>
-      <w:pPr>
-        <w:rPr>
-          <w:lang w:val="en-US"/>
-        </w:rPr>
-      </w:pPr>
-      <w:r>
-        <w:rPr>
-          <w:lang w:val="en-US"/>
-        </w:rPr>
-        <w:tab/>
-        <w:t xml:space="preserve">Target audience </w:t>
-      </w:r>
-    </w:p>
-    <w:p>
-      <w:pPr>
-        <w:rPr>
-          <w:lang w:val="en-US"/>
-        </w:rPr>
-      </w:pPr>
-      <w:r>
-        <w:rPr>
-          <w:lang w:val="en-US"/>
-        </w:rPr>
-        <w:tab/>
+      <w:r>
+        <w:rPr>
+          <w:lang w:val="en-US"/>
+        </w:rPr>
+        <w:t xml:space="preserve"> – Rail shooter &amp; Light Gun shooter</w:t>
+      </w:r>
+    </w:p>
+    <w:p>
+      <w:pPr>
+        <w:rPr>
+          <w:lang w:val="en-US"/>
+        </w:rPr>
+      </w:pPr>
+      <w:r>
+        <w:rPr>
+          <w:lang w:val="en-US"/>
+        </w:rPr>
+        <w:tab/>
+      </w:r>
+      <w:r>
+        <w:rPr>
+          <w:b/>
+          <w:bCs/>
+          <w:lang w:val="en-US"/>
+        </w:rPr>
+        <w:t>Target audience</w:t>
+      </w:r>
+      <w:r>
+        <w:rPr>
+          <w:lang w:val="en-US"/>
+        </w:rPr>
+        <w:t xml:space="preserve"> </w:t>
+      </w:r>
+      <w:r>
+        <w:rPr>
+          <w:lang w:val="en-US"/>
+        </w:rPr>
+        <w:t>–</w:t>
+      </w:r>
+      <w:r>
+        <w:rPr>
+          <w:lang w:val="en-US"/>
+        </w:rPr>
+        <w:t xml:space="preserve"> age: </w:t>
+      </w:r>
+      <w:r>
+        <w:rPr>
+          <w:lang w:val="en-US"/>
+        </w:rPr>
+        <w:t>16</w:t>
+      </w:r>
+      <w:r>
+        <w:rPr>
+          <w:lang w:val="en-US"/>
+        </w:rPr>
+        <w:t xml:space="preserve"> to </w:t>
+      </w:r>
+      <w:r>
+        <w:rPr>
+          <w:lang w:val="en-US"/>
+        </w:rPr>
+        <w:t>30, people who like arcade with speedy gameplay</w:t>
+      </w:r>
+    </w:p>
+    <w:p>
+      <w:pPr>
+        <w:rPr>
+          <w:lang w:val="en-US"/>
+        </w:rPr>
+      </w:pPr>
+      <w:r>
+        <w:rPr>
+          <w:lang w:val="en-US"/>
+        </w:rPr>
+        <w:tab/>
+      </w:r>
+      <w:r>
+        <w:rPr>
+          <w:b/>
+          <w:bCs/>
+          <w:lang w:val="en-US"/>
+        </w:rPr>
         <w:t>Platform</w:t>
       </w:r>
-    </w:p>
-    <w:p>
-      <w:pPr>
-        <w:rPr>
-          <w:lang w:val="en-US"/>
-        </w:rPr>
-      </w:pPr>
+      <w:r>
+        <w:rPr>
+          <w:lang w:val="en-US"/>
+        </w:rPr>
+        <w:t xml:space="preserve"> - </w:t>
+      </w:r>
+      <w:r>
+        <w:rPr>
+          <w:lang w:val="en-US"/>
+        </w:rPr>
+        <w:t>PC</w:t>
+      </w:r>
     </w:p>
     <w:p>
       <w:pPr>
@@ -141,28 +252,147 @@
     <w:p>
       <w:pPr>
         <w:rPr>
-          <w:lang w:val="en-US"/>
-        </w:rPr>
-      </w:pPr>
-      <w:r>
-        <w:rPr>
-          <w:lang w:val="en-US"/>
-        </w:rPr>
-        <w:tab/>
+          <w:b/>
+          <w:bCs/>
+          <w:lang w:val="en-US"/>
+        </w:rPr>
+      </w:pPr>
+      <w:r>
+        <w:rPr>
+          <w:lang w:val="en-US"/>
+        </w:rPr>
+        <w:tab/>
+      </w:r>
+      <w:r>
+        <w:rPr>
+          <w:b/>
+          <w:bCs/>
+          <w:lang w:val="en-US"/>
+        </w:rPr>
         <w:t>Gameplay</w:t>
       </w:r>
     </w:p>
     <w:p>
       <w:pPr>
-        <w:rPr>
-          <w:lang w:val="en-US"/>
-        </w:rPr>
-      </w:pPr>
-      <w:r>
-        <w:rPr>
-          <w:lang w:val="en-US"/>
-        </w:rPr>
-        <w:tab/>
+        <w:ind w:left="720"/>
+        <w:rPr>
+          <w:lang w:val="en-US"/>
+        </w:rPr>
+      </w:pPr>
+      <w:r>
+        <w:rPr>
+          <w:lang w:val="en-US"/>
+        </w:rPr>
+        <w:t xml:space="preserve">The player </w:t>
+      </w:r>
+      <w:r>
+        <w:rPr>
+          <w:lang w:val="en-US"/>
+        </w:rPr>
+        <w:t>needs</w:t>
+      </w:r>
+      <w:r>
+        <w:rPr>
+          <w:lang w:val="en-US"/>
+        </w:rPr>
+        <w:t xml:space="preserve"> to shoot (press) all the enemies that are showing up on the screen before they disappear again. </w:t>
+      </w:r>
+      <w:r>
+        <w:rPr>
+          <w:lang w:val="en-US"/>
+        </w:rPr>
+        <w:t>Also,</w:t>
+      </w:r>
+      <w:r>
+        <w:rPr>
+          <w:lang w:val="en-US"/>
+        </w:rPr>
+        <w:t xml:space="preserve"> the player should avoid shooting civilians. </w:t>
+      </w:r>
+      <w:r>
+        <w:rPr>
+          <w:lang w:val="en-US"/>
+        </w:rPr>
+        <w:br/>
+        <w:t xml:space="preserve">when a player shoots an </w:t>
+      </w:r>
+      <w:r>
+        <w:rPr>
+          <w:lang w:val="en-US"/>
+        </w:rPr>
+        <w:t>enemy,</w:t>
+      </w:r>
+      <w:r>
+        <w:rPr>
+          <w:lang w:val="en-US"/>
+        </w:rPr>
+        <w:t xml:space="preserve"> he </w:t>
+      </w:r>
+      <w:r>
+        <w:rPr>
+          <w:lang w:val="en-US"/>
+        </w:rPr>
+        <w:t>receives</w:t>
+      </w:r>
+      <w:r>
+        <w:rPr>
+          <w:lang w:val="en-US"/>
+        </w:rPr>
+        <w:t xml:space="preserve"> points, </w:t>
+      </w:r>
+      <w:r>
+        <w:rPr>
+          <w:lang w:val="en-US"/>
+        </w:rPr>
+        <w:t>civilians</w:t>
+      </w:r>
+      <w:r>
+        <w:rPr>
+          <w:lang w:val="en-US"/>
+        </w:rPr>
+        <w:t xml:space="preserve"> decrease the amount of point. Finishing on a faster time should add bonus points.</w:t>
+      </w:r>
+    </w:p>
+    <w:p>
+      <w:pPr>
+        <w:ind w:left="720"/>
+        <w:rPr>
+          <w:lang w:val="en-US"/>
+        </w:rPr>
+      </w:pPr>
+      <w:r>
+        <w:rPr>
+          <w:lang w:val="en-US"/>
+        </w:rPr>
+        <w:t>The goal is to finish the game with as much points as possible (accuracy &amp; speed)</w:t>
+      </w:r>
+      <w:r>
+        <w:rPr>
+          <w:lang w:val="en-US"/>
+        </w:rPr>
+        <w:t>.</w:t>
+      </w:r>
+    </w:p>
+    <w:p>
+      <w:pPr>
+        <w:rPr>
+          <w:b/>
+          <w:bCs/>
+          <w:lang w:val="en-US"/>
+        </w:rPr>
+      </w:pPr>
+      <w:r>
+        <w:rPr>
+          <w:lang w:val="en-US"/>
+        </w:rPr>
+        <w:tab/>
+      </w:r>
+      <w:r>
+        <w:rPr>
+          <w:b/>
+          <w:bCs/>
+          <w:lang w:val="en-US"/>
+        </w:rPr>
         <w:t>Art</w:t>
       </w:r>
     </w:p>
@@ -177,11 +407,101 @@
           <w:lang w:val="en-US"/>
         </w:rPr>
         <w:tab/>
+        <w:t>“</w:t>
+      </w:r>
+      <w:r>
+        <w:rPr>
+          <w:lang w:val="en-US"/>
+        </w:rPr>
+        <w:t>Super-Hot</w:t>
+      </w:r>
+      <w:r>
+        <w:rPr>
+          <w:lang w:val="en-US"/>
+        </w:rPr>
+        <w:t>” Style.</w:t>
+      </w:r>
+    </w:p>
+    <w:p>
+      <w:pPr>
+        <w:rPr>
+          <w:lang w:val="en-US"/>
+        </w:rPr>
+      </w:pPr>
+      <w:r>
+        <w:rPr>
+          <w:lang w:val="en-US"/>
+        </w:rPr>
+        <w:tab/>
+        <w:t>Realistic buildings and environment.</w:t>
+      </w:r>
+    </w:p>
+    <w:p>
+      <w:pPr>
+        <w:rPr>
+          <w:b/>
+          <w:bCs/>
+          <w:lang w:val="en-US"/>
+        </w:rPr>
+      </w:pPr>
+      <w:r>
+        <w:rPr>
+          <w:b/>
+          <w:bCs/>
+          <w:lang w:val="en-US"/>
+        </w:rPr>
+        <w:tab/>
         <w:t>Story</w:t>
       </w:r>
     </w:p>
     <w:p>
       <w:pPr>
+        <w:ind w:left="720"/>
+        <w:rPr>
+          <w:rFonts w:hint="cs"/>
+          <w:rtl/>
+          <w:lang w:val="en-US"/>
+        </w:rPr>
+      </w:pPr>
+      <w:r>
+        <w:rPr>
+          <w:lang w:val="en-US"/>
+        </w:rPr>
+        <w:t xml:space="preserve">The player is </w:t>
+      </w:r>
+      <w:r>
+        <w:rPr>
+          <w:lang w:val="en-US"/>
+        </w:rPr>
+        <w:t xml:space="preserve">a cop in a </w:t>
+      </w:r>
+      <w:r>
+        <w:rPr>
+          <w:lang w:val="en-US"/>
+        </w:rPr>
+        <w:t xml:space="preserve">mission to kill all </w:t>
+      </w:r>
+      <w:r>
+        <w:rPr>
+          <w:lang w:val="en-US"/>
+        </w:rPr>
+        <w:t xml:space="preserve">the robbers that are interfering with </w:t>
+      </w:r>
+      <w:r>
+        <w:rPr>
+          <w:lang w:val="en-US"/>
+        </w:rPr>
+        <w:t>civilians’</w:t>
+      </w:r>
+      <w:r>
+        <w:rPr>
+          <w:lang w:val="en-US"/>
+        </w:rPr>
+        <w:t xml:space="preserve"> life. </w:t>
+      </w:r>
+    </w:p>
+    <w:p>
+      <w:pPr>
         <w:rPr>
           <w:lang w:val="en-US"/>
         </w:rPr>
@@ -224,25 +544,59 @@
     <w:p>
       <w:pPr>
         <w:rPr>
-          <w:lang w:val="en-US"/>
-        </w:rPr>
-      </w:pPr>
-      <w:r>
-        <w:rPr>
-          <w:lang w:val="en-US"/>
-        </w:rPr>
-        <w:tab/>
+          <w:b/>
+          <w:bCs/>
+          <w:rtl/>
+          <w:lang w:val="en-US"/>
+        </w:rPr>
+      </w:pPr>
+      <w:r>
+        <w:rPr>
+          <w:lang w:val="en-US"/>
+        </w:rPr>
+        <w:tab/>
+      </w:r>
+      <w:r>
+        <w:rPr>
+          <w:b/>
+          <w:bCs/>
+          <w:lang w:val="en-US"/>
+        </w:rPr>
         <w:t>Progression</w:t>
       </w:r>
     </w:p>
     <w:p>
       <w:pPr>
-        <w:rPr>
-          <w:lang w:val="en-US"/>
-        </w:rPr>
-      </w:pPr>
-      <w:r>
-        <w:rPr>
+        <w:ind w:left="720"/>
+        <w:rPr>
+          <w:lang w:val="en-US"/>
+        </w:rPr>
+      </w:pPr>
+      <w:r>
+        <w:rPr>
+          <w:lang w:val="en-US"/>
+        </w:rPr>
+        <w:t>Each level has a specific set of enemies, when all the enemies on this specific zone a</w:t>
+      </w:r>
+      <w:r>
+        <w:rPr>
+          <w:lang w:val="en-US"/>
+        </w:rPr>
+        <w:t>re finished (dead\disappeared) the player is moved automatically to the other zone. Each zone has increased difficulty (trough number of enemies and speed).</w:t>
+      </w:r>
+    </w:p>
+    <w:p>
+      <w:pPr>
+        <w:rPr>
+          <w:b/>
+          <w:bCs/>
+          <w:lang w:val="en-US"/>
+        </w:rPr>
+      </w:pPr>
+      <w:r>
+        <w:rPr>
+          <w:b/>
+          <w:bCs/>
           <w:lang w:val="en-US"/>
         </w:rPr>
         <w:tab/>
@@ -251,12 +605,36 @@
     </w:p>
     <w:p>
       <w:pPr>
-        <w:rPr>
-          <w:lang w:val="en-US"/>
-        </w:rPr>
-      </w:pPr>
-      <w:r>
-        <w:rPr>
+        <w:ind w:left="720"/>
+        <w:rPr>
+          <w:lang w:val="en-US"/>
+        </w:rPr>
+      </w:pPr>
+      <w:r>
+        <w:rPr>
+          <w:lang w:val="en-US"/>
+        </w:rPr>
+        <w:t xml:space="preserve">In each zone </w:t>
+      </w:r>
+      <w:r>
+        <w:rPr>
+          <w:lang w:val="en-US"/>
+        </w:rPr>
+        <w:t>the main objective is to kill all the enemies and ignore civilians in the quickest time possible.</w:t>
+      </w:r>
+    </w:p>
+    <w:p>
+      <w:pPr>
+        <w:rPr>
+          <w:b/>
+          <w:bCs/>
+          <w:lang w:val="en-US"/>
+        </w:rPr>
+      </w:pPr>
+      <w:r>
+        <w:rPr>
+          <w:b/>
+          <w:bCs/>
           <w:lang w:val="en-US"/>
         </w:rPr>
         <w:tab/>
@@ -265,6 +643,73 @@
     </w:p>
     <w:p>
       <w:pPr>
+        <w:ind w:left="720"/>
+        <w:rPr>
+          <w:lang w:val="en-US"/>
+        </w:rPr>
+      </w:pPr>
+      <w:r>
+        <w:rPr>
+          <w:lang w:val="en-US"/>
+        </w:rPr>
+        <w:lastRenderedPageBreak/>
+        <w:t xml:space="preserve">The </w:t>
+      </w:r>
+      <w:r>
+        <w:rPr>
+          <w:lang w:val="en-US"/>
+        </w:rPr>
+        <w:t>player is transported to a field of action. There are different enemies spawning from different locations. Each undestroyed enemy is hurting the player and decrease is health by one.</w:t>
+      </w:r>
+    </w:p>
+    <w:p>
+      <w:pPr>
+        <w:ind w:left="720"/>
+        <w:rPr>
+          <w:lang w:val="en-US"/>
+        </w:rPr>
+      </w:pPr>
+      <w:r>
+        <w:rPr>
+          <w:lang w:val="en-US"/>
+        </w:rPr>
+        <w:t xml:space="preserve">The player tries to kill all the enemies in a quick </w:t>
+      </w:r>
+      <w:r>
+        <w:rPr>
+          <w:lang w:val="en-US"/>
+        </w:rPr>
+        <w:t>time and to not harm any civilian in the way.</w:t>
+      </w:r>
+    </w:p>
+    <w:p>
+      <w:pPr>
+        <w:ind w:left="720"/>
+        <w:rPr>
+          <w:lang w:val="en-US"/>
+        </w:rPr>
+      </w:pPr>
+      <w:r>
+        <w:rPr>
+          <w:lang w:val="en-US"/>
+        </w:rPr>
+        <w:t xml:space="preserve">When the player finished one </w:t>
+      </w:r>
+      <w:r>
+        <w:rPr>
+          <w:lang w:val="en-US"/>
+        </w:rPr>
+        <w:t>zone,</w:t>
+      </w:r>
+      <w:r>
+        <w:rPr>
+          <w:lang w:val="en-US"/>
+        </w:rPr>
+        <w:t xml:space="preserve"> he is transformed to the other one which have increased challenged and added mechanics.</w:t>
+      </w:r>
+    </w:p>
+    <w:p>
+      <w:pPr>
         <w:rPr>
           <w:u w:val="single"/>
           <w:lang w:val="en-US"/>
@@ -281,11 +726,15 @@
     <w:p>
       <w:pPr>
         <w:rPr>
-          <w:lang w:val="en-US"/>
-        </w:rPr>
-      </w:pPr>
-      <w:r>
-        <w:rPr>
+          <w:b/>
+          <w:bCs/>
+          <w:lang w:val="en-US"/>
+        </w:rPr>
+      </w:pPr>
+      <w:r>
+        <w:rPr>
+          <w:b/>
+          <w:bCs/>
           <w:lang w:val="en-US"/>
         </w:rPr>
         <w:tab/>
@@ -294,7 +743,57 @@
     </w:p>
     <w:p>
       <w:pPr>
-        <w:rPr>
+        <w:ind w:left="720"/>
+        <w:rPr>
+          <w:lang w:val="en-US"/>
+        </w:rPr>
+      </w:pPr>
+      <w:r>
+        <w:rPr>
+          <w:lang w:val="en-US"/>
+        </w:rPr>
+        <w:t>The character cannot move the camera, it is a railroad shooter therefore the character is moved by a specific trail set beforehand.</w:t>
+      </w:r>
+    </w:p>
+    <w:p>
+      <w:pPr>
+        <w:ind w:left="720"/>
+        <w:rPr>
+          <w:lang w:val="en-US"/>
+        </w:rPr>
+      </w:pPr>
+      <w:r>
+        <w:rPr>
+          <w:lang w:val="en-US"/>
+        </w:rPr>
+        <w:t>The character can choose where to pre</w:t>
+      </w:r>
+      <w:r>
+        <w:rPr>
+          <w:lang w:val="en-US"/>
+        </w:rPr>
+        <w:t>ss and shoot the enemies.</w:t>
+      </w:r>
+    </w:p>
+    <w:p>
+      <w:pPr>
+        <w:ind w:left="720"/>
+        <w:rPr>
+          <w:lang w:val="en-US"/>
+        </w:rPr>
+      </w:pPr>
+      <w:r>
+        <w:rPr>
+          <w:lang w:val="en-US"/>
+        </w:rPr>
+        <w:t>The character should have an indictor to where the mouse is pointing //currently not available.</w:t>
+      </w:r>
+    </w:p>
+    <w:p>
+      <w:pPr>
+        <w:rPr>
+          <w:b/>
+          <w:bCs/>
           <w:u w:val="single"/>
           <w:lang w:val="en-US"/>
         </w:rPr>
@@ -304,10 +803,19 @@
           <w:lang w:val="en-US"/>
         </w:rPr>
         <w:tab/>
+      </w:r>
+      <w:r>
+        <w:rPr>
+          <w:b/>
+          <w:bCs/>
+          <w:lang w:val="en-US"/>
+        </w:rPr>
         <w:t xml:space="preserve">Actions </w:t>
       </w:r>
       <w:r>
         <w:rPr>
+          <w:b/>
+          <w:bCs/>
           <w:u w:val="single"/>
           <w:lang w:val="en-US"/>
         </w:rPr>
@@ -325,40 +833,130 @@
           <w:lang w:val="en-US"/>
         </w:rPr>
         <w:tab/>
+        <w:t>The character can press the right mouse button to click and shoot enemies.</w:t>
+      </w:r>
+    </w:p>
+    <w:p>
+      <w:pPr>
+        <w:ind w:left="720"/>
+        <w:rPr>
+          <w:rFonts w:hint="cs"/>
+          <w:rtl/>
+          <w:lang w:val="en-US"/>
+        </w:rPr>
+      </w:pPr>
+      <w:r>
+        <w:rPr>
+          <w:lang w:val="en-US"/>
+        </w:rPr>
+        <w:t xml:space="preserve">There will be on hit </w:t>
+      </w:r>
+      <w:r>
+        <w:rPr>
+          <w:lang w:val="en-US"/>
+        </w:rPr>
+        <w:t>events that the player should response to in a limited time (to emphasize the quickness of the game)</w:t>
+      </w:r>
+    </w:p>
+    <w:p>
+      <w:pPr>
+        <w:rPr>
+          <w:b/>
+          <w:bCs/>
+          <w:lang w:val="en-US"/>
+        </w:rPr>
+      </w:pPr>
+      <w:r>
+        <w:rPr>
+          <w:lang w:val="en-US"/>
+        </w:rPr>
+        <w:tab/>
+      </w:r>
+      <w:r>
+        <w:rPr>
+          <w:b/>
+          <w:bCs/>
+          <w:lang w:val="en-US"/>
+        </w:rPr>
         <w:t>Environment</w:t>
       </w:r>
     </w:p>
     <w:p>
       <w:pPr>
         <w:rPr>
-          <w:lang w:val="en-US"/>
-        </w:rPr>
-      </w:pPr>
-      <w:r>
-        <w:rPr>
-          <w:lang w:val="en-US"/>
-        </w:rPr>
-        <w:tab/>
+          <w:b/>
+          <w:bCs/>
+          <w:lang w:val="en-US"/>
+        </w:rPr>
+      </w:pPr>
+      <w:r>
+        <w:rPr>
+          <w:lang w:val="en-US"/>
+        </w:rPr>
+        <w:tab/>
+      </w:r>
+      <w:r>
+        <w:rPr>
+          <w:b/>
+          <w:bCs/>
+          <w:lang w:val="en-US"/>
+        </w:rPr>
         <w:t>Interface</w:t>
       </w:r>
     </w:p>
     <w:p>
       <w:pPr>
         <w:rPr>
-          <w:lang w:val="en-US"/>
-        </w:rPr>
-      </w:pPr>
-      <w:r>
-        <w:rPr>
-          <w:lang w:val="en-US"/>
-        </w:rPr>
-        <w:tab/>
+          <w:b/>
+          <w:bCs/>
+          <w:lang w:val="en-US"/>
+        </w:rPr>
+      </w:pPr>
+      <w:r>
+        <w:rPr>
+          <w:lang w:val="en-US"/>
+        </w:rPr>
+        <w:tab/>
+      </w:r>
+      <w:r>
+        <w:rPr>
+          <w:b/>
+          <w:bCs/>
+          <w:lang w:val="en-US"/>
+        </w:rPr>
         <w:t xml:space="preserve">Enemy Behavior\Interaction </w:t>
       </w:r>
     </w:p>
     <w:p>
       <w:pPr>
         <w:rPr>
+          <w:lang w:val="en-US"/>
+        </w:rPr>
+      </w:pPr>
+      <w:r>
+        <w:rPr>
+          <w:b/>
+          <w:bCs/>
+          <w:lang w:val="en-US"/>
+        </w:rPr>
+        <w:tab/>
+      </w:r>
+      <w:r>
+        <w:rPr>
+          <w:lang w:val="en-US"/>
+        </w:rPr>
+        <w:t>Enemies has preset behavior. Each enemy is moving through a specific course</w:t>
+      </w:r>
+      <w:r>
+        <w:rPr>
+          <w:lang w:val="en-US"/>
+        </w:rPr>
+        <w:t>.</w:t>
+      </w:r>
+    </w:p>
+    <w:p>
+      <w:pPr>
+        <w:rPr>
           <w:u w:val="single"/>
           <w:lang w:val="en-US"/>
         </w:rPr>
@@ -374,11 +972,15 @@
     <w:p>
       <w:pPr>
         <w:rPr>
-          <w:lang w:val="en-US"/>
-        </w:rPr>
-      </w:pPr>
-      <w:r>
-        <w:rPr>
+          <w:b/>
+          <w:bCs/>
+          <w:lang w:val="en-US"/>
+        </w:rPr>
+      </w:pPr>
+      <w:r>
+        <w:rPr>
+          <w:b/>
+          <w:bCs/>
           <w:lang w:val="en-US"/>
         </w:rPr>
         <w:tab/>
@@ -387,12 +989,93 @@
     </w:p>
     <w:p>
       <w:pPr>
-        <w:rPr>
-          <w:lang w:val="en-US"/>
-        </w:rPr>
-      </w:pPr>
-      <w:r>
-        <w:rPr>
+        <w:ind w:left="720"/>
+        <w:rPr>
+          <w:lang w:val="en-US"/>
+        </w:rPr>
+      </w:pPr>
+      <w:r>
+        <w:rPr>
+          <w:lang w:val="en-US"/>
+        </w:rPr>
+        <w:t xml:space="preserve">The player character doesn’t appear much in the game because the game is in first-person style. Although we are trying the option of the head and shoulder of the player to be </w:t>
+      </w:r>
+      <w:r>
+        <w:rPr>
+          <w:lang w:val="en-US"/>
+        </w:rPr>
+        <w:t>visible</w:t>
+      </w:r>
+      <w:r>
+        <w:rPr>
+          <w:lang w:val="en-US"/>
+        </w:rPr>
+        <w:t>.</w:t>
+      </w:r>
+    </w:p>
+    <w:p>
+      <w:pPr>
+        <w:rPr>
+          <w:b/>
+          <w:bCs/>
+          <w:lang w:val="en-US"/>
+        </w:rPr>
+      </w:pPr>
+      <w:r>
+        <w:rPr>
+          <w:b/>
+          <w:bCs/>
+          <w:lang w:val="en-US"/>
+        </w:rPr>
+        <w:tab/>
+        <w:t xml:space="preserve">Enemies </w:t>
+      </w:r>
+    </w:p>
+    <w:p>
+      <w:pPr>
+        <w:rPr>
+          <w:lang w:val="en-US"/>
+        </w:rPr>
+      </w:pPr>
+      <w:r>
+        <w:rPr>
+          <w:b/>
+          <w:bCs/>
+          <w:lang w:val="en-US"/>
+        </w:rPr>
+        <w:tab/>
+      </w:r>
+      <w:r>
+        <w:rPr>
+          <w:lang w:val="en-US"/>
+        </w:rPr>
+        <w:t xml:space="preserve">Enemies have model and a predefined set of </w:t>
+      </w:r>
+      <w:r>
+        <w:rPr>
+          <w:lang w:val="en-US"/>
+        </w:rPr>
+        <w:t>movement</w:t>
+      </w:r>
+      <w:r>
+        <w:rPr>
+          <w:lang w:val="en-US"/>
+        </w:rPr>
+        <w:t xml:space="preserve">. </w:t>
+      </w:r>
+    </w:p>
+    <w:p>
+      <w:pPr>
+        <w:rPr>
+          <w:b/>
+          <w:bCs/>
+          <w:lang w:val="en-US"/>
+        </w:rPr>
+      </w:pPr>
+      <w:r>
+        <w:rPr>
+          <w:b/>
+          <w:bCs/>
           <w:lang w:val="en-US"/>
         </w:rPr>
         <w:tab/>
@@ -401,31 +1084,80 @@
     </w:p>
     <w:p>
       <w:pPr>
-        <w:rPr>
-          <w:lang w:val="en-US"/>
-        </w:rPr>
-      </w:pPr>
-      <w:r>
-        <w:rPr>
-          <w:lang w:val="en-US"/>
-        </w:rPr>
-        <w:tab/>
-        <w:t xml:space="preserve">Enemies </w:t>
-      </w:r>
-    </w:p>
-    <w:p>
-      <w:pPr>
+        <w:ind w:left="720"/>
+        <w:rPr>
+          <w:lang w:val="en-US"/>
+        </w:rPr>
+      </w:pPr>
+      <w:r>
+        <w:rPr>
+          <w:lang w:val="en-US"/>
+        </w:rPr>
+        <w:t xml:space="preserve">The </w:t>
+      </w:r>
+      <w:r>
+        <w:rPr>
+          <w:lang w:val="en-US"/>
+        </w:rPr>
+        <w:t>civilians are enemies with different model that you are not supposed to shoot. Just like regular</w:t>
+      </w:r>
+      <w:r>
+        <w:rPr>
+          <w:lang w:val="en-US"/>
+        </w:rPr>
+        <w:t xml:space="preserve"> </w:t>
+      </w:r>
+      <w:r>
+        <w:rPr>
+          <w:lang w:val="en-US"/>
+        </w:rPr>
+        <w:t xml:space="preserve">enemies they have a </w:t>
+      </w:r>
+      <w:r>
+        <w:rPr>
+          <w:lang w:val="en-US"/>
+        </w:rPr>
+        <w:t xml:space="preserve">predefined set </w:t>
+      </w:r>
+      <w:r>
+        <w:rPr>
+          <w:lang w:val="en-US"/>
+        </w:rPr>
+        <w:t>of mov</w:t>
+      </w:r>
+      <w:r>
+        <w:rPr>
+          <w:lang w:val="en-US"/>
+        </w:rPr>
+        <w:t xml:space="preserve">ement. </w:t>
+      </w:r>
+    </w:p>
+    <w:p>
+      <w:pPr>
+        <w:rPr>
+          <w:lang w:val="en-US"/>
+        </w:rPr>
+      </w:pPr>
+      <w:r>
         <w:rPr>
           <w:u w:val="single"/>
           <w:lang w:val="en-US"/>
         </w:rPr>
-      </w:pPr>
-      <w:r>
-        <w:rPr>
-          <w:u w:val="single"/>
-          <w:lang w:val="en-US"/>
-        </w:rPr>
         <w:t>Level Design</w:t>
+      </w:r>
+    </w:p>
+    <w:p>
+      <w:pPr>
+        <w:ind w:left="720"/>
+        <w:rPr>
+          <w:lang w:val="en-US"/>
+        </w:rPr>
+      </w:pPr>
+      <w:r>
+        <w:rPr>
+          <w:lang w:val="en-US"/>
+        </w:rPr>
+        <w:t>The level design is entirely taken for the virtua cop 2 game. For each level we copied exactly when and where an enemy was showing.</w:t>
       </w:r>
     </w:p>
     <w:p>
@@ -447,11 +1179,15 @@
     <w:p>
       <w:pPr>
         <w:rPr>
-          <w:lang w:val="en-US"/>
-        </w:rPr>
-      </w:pPr>
-      <w:r>
-        <w:rPr>
+          <w:b/>
+          <w:bCs/>
+          <w:lang w:val="en-US"/>
+        </w:rPr>
+      </w:pPr>
+      <w:r>
+        <w:rPr>
+          <w:b/>
+          <w:bCs/>
           <w:lang w:val="en-US"/>
         </w:rPr>
         <w:tab/>
@@ -459,12 +1195,16 @@
       </w:r>
       <w:r>
         <w:rPr>
+          <w:b/>
+          <w:bCs/>
           <w:lang w:val="en-US"/>
         </w:rPr>
         <w:t>Character</w:t>
       </w:r>
       <w:r>
         <w:rPr>
+          <w:b/>
+          <w:bCs/>
           <w:lang w:val="en-US"/>
         </w:rPr>
         <w:t xml:space="preserve"> Interface </w:t>
@@ -473,11 +1213,15 @@
     <w:p>
       <w:pPr>
         <w:rPr>
-          <w:lang w:val="en-US"/>
-        </w:rPr>
-      </w:pPr>
-      <w:r>
-        <w:rPr>
+          <w:b/>
+          <w:bCs/>
+          <w:lang w:val="en-US"/>
+        </w:rPr>
+      </w:pPr>
+      <w:r>
+        <w:rPr>
+          <w:b/>
+          <w:bCs/>
           <w:lang w:val="en-US"/>
         </w:rPr>
         <w:tab/>
@@ -485,6 +1229,8 @@
       <w:proofErr w:type="spellStart"/>
       <w:r>
         <w:rPr>
+          <w:b/>
+          <w:bCs/>
           <w:lang w:val="en-US"/>
         </w:rPr>
         <w:t>InGame</w:t>
@@ -492,6 +1238,8 @@
       <w:proofErr w:type="spellEnd"/>
       <w:r>
         <w:rPr>
+          <w:b/>
+          <w:bCs/>
           <w:lang w:val="en-US"/>
         </w:rPr>
         <w:t xml:space="preserve"> menus </w:t>
@@ -500,11 +1248,15 @@
     <w:p>
       <w:pPr>
         <w:rPr>
-          <w:lang w:val="en-US"/>
-        </w:rPr>
-      </w:pPr>
-      <w:r>
-        <w:rPr>
+          <w:b/>
+          <w:bCs/>
+          <w:lang w:val="en-US"/>
+        </w:rPr>
+      </w:pPr>
+      <w:r>
+        <w:rPr>
+          <w:b/>
+          <w:bCs/>
           <w:lang w:val="en-US"/>
         </w:rPr>
         <w:tab/>
@@ -514,11 +1266,15 @@
     <w:p>
       <w:pPr>
         <w:rPr>
-          <w:lang w:val="en-US"/>
-        </w:rPr>
-      </w:pPr>
-      <w:r>
-        <w:rPr>
+          <w:b/>
+          <w:bCs/>
+          <w:lang w:val="en-US"/>
+        </w:rPr>
+      </w:pPr>
+      <w:r>
+        <w:rPr>
+          <w:b/>
+          <w:bCs/>
           <w:lang w:val="en-US"/>
         </w:rPr>
         <w:tab/>
@@ -533,29 +1289,20 @@
           <w:lang w:val="en-US"/>
         </w:rPr>
       </w:pPr>
-    </w:p>
-    <w:p>
-      <w:pPr>
+      <w:r>
         <w:rPr>
           <w:sz w:val="40"/>
           <w:szCs w:val="40"/>
           <w:lang w:val="en-US"/>
         </w:rPr>
-      </w:pPr>
+        <w:t xml:space="preserve">Game design Document – </w:t>
+      </w:r>
       <w:r>
         <w:rPr>
           <w:sz w:val="40"/>
           <w:szCs w:val="40"/>
           <w:lang w:val="en-US"/>
         </w:rPr>
-        <w:t xml:space="preserve">Game design Document – </w:t>
-      </w:r>
-      <w:r>
-        <w:rPr>
-          <w:sz w:val="40"/>
-          <w:szCs w:val="40"/>
-          <w:lang w:val="en-US"/>
-        </w:rPr>
         <w:t>Planning</w:t>
       </w:r>
     </w:p>
@@ -591,11 +1338,15 @@
       <w:pPr>
         <w:ind w:left="720"/>
         <w:rPr>
-          <w:lang w:val="en-US"/>
-        </w:rPr>
-      </w:pPr>
-      <w:r>
-        <w:rPr>
+          <w:b/>
+          <w:bCs/>
+          <w:lang w:val="en-US"/>
+        </w:rPr>
+      </w:pPr>
+      <w:r>
+        <w:rPr>
+          <w:b/>
+          <w:bCs/>
           <w:lang w:val="en-US"/>
         </w:rPr>
         <w:t>Art</w:t>
@@ -603,13 +1354,35 @@
     </w:p>
     <w:p>
       <w:pPr>
+        <w:pStyle w:val="a3"/>
+        <w:numPr>
+          <w:ilvl w:val="0"/>
+          <w:numId w:val="2"/>
+        </w:numPr>
+        <w:rPr>
+          <w:lang w:val="en-US"/>
+        </w:rPr>
+      </w:pPr>
+      <w:r>
+        <w:rPr>
+          <w:lang w:val="en-US"/>
+        </w:rPr>
+        <w:t>Enemies model and environment design</w:t>
+      </w:r>
+    </w:p>
+    <w:p>
+      <w:pPr>
         <w:ind w:left="720"/>
         <w:rPr>
-          <w:lang w:val="en-US"/>
-        </w:rPr>
-      </w:pPr>
-      <w:r>
-        <w:rPr>
+          <w:b/>
+          <w:bCs/>
+          <w:lang w:val="en-US"/>
+        </w:rPr>
+      </w:pPr>
+      <w:r>
+        <w:rPr>
+          <w:b/>
+          <w:bCs/>
           <w:lang w:val="en-US"/>
         </w:rPr>
         <w:t>Design</w:t>
@@ -619,15 +1392,87 @@
       <w:pPr>
         <w:ind w:left="720"/>
         <w:rPr>
-          <w:lang w:val="en-US"/>
-        </w:rPr>
-      </w:pPr>
-      <w:r>
-        <w:rPr>
+          <w:b/>
+          <w:bCs/>
+          <w:lang w:val="en-US"/>
+        </w:rPr>
+      </w:pPr>
+      <w:r>
+        <w:rPr>
+          <w:b/>
+          <w:bCs/>
           <w:lang w:val="en-US"/>
         </w:rPr>
         <w:t>Dev</w:t>
       </w:r>
+      <w:r>
+        <w:rPr>
+          <w:b/>
+          <w:bCs/>
+          <w:lang w:val="en-US"/>
+        </w:rPr>
+        <w:tab/>
+      </w:r>
+    </w:p>
+    <w:p>
+      <w:pPr>
+        <w:pStyle w:val="a3"/>
+        <w:numPr>
+          <w:ilvl w:val="0"/>
+          <w:numId w:val="8"/>
+        </w:numPr>
+        <w:rPr>
+          <w:b/>
+          <w:bCs/>
+          <w:lang w:val="en-US"/>
+        </w:rPr>
+      </w:pPr>
+      <w:r>
+        <w:rPr>
+          <w:lang w:val="en-US"/>
+        </w:rPr>
+        <w:t xml:space="preserve">Showup system – a system that </w:t>
+      </w:r>
+      <w:r>
+        <w:rPr>
+          <w:lang w:val="en-US"/>
+        </w:rPr>
+        <w:t>controls</w:t>
+      </w:r>
+      <w:r>
+        <w:rPr>
+          <w:lang w:val="en-US"/>
+        </w:rPr>
+        <w:t xml:space="preserve"> how many enemies are spawning and where. Also controlling different zone completement. </w:t>
+      </w:r>
+    </w:p>
+    <w:p>
+      <w:pPr>
+        <w:pStyle w:val="a3"/>
+        <w:numPr>
+          <w:ilvl w:val="0"/>
+          <w:numId w:val="8"/>
+        </w:numPr>
+        <w:rPr>
+          <w:rFonts w:hint="cs"/>
+          <w:b/>
+          <w:bCs/>
+          <w:rtl/>
+          <w:lang w:val="en-US"/>
+        </w:rPr>
+      </w:pPr>
+      <w:r>
+        <w:rPr>
+          <w:lang w:val="en-US"/>
+        </w:rPr>
+        <w:t>Shoot – the ability to cast a ray to the enemies and invoke an animation change in the enemy.</w:t>
+      </w:r>
+      <w:r>
+        <w:rPr>
+          <w:lang w:val="en-US"/>
+        </w:rPr>
+        <w:tab/>
+      </w:r>
     </w:p>
     <w:p>
       <w:pPr>
@@ -647,11 +1492,15 @@
     <w:p>
       <w:pPr>
         <w:rPr>
-          <w:lang w:val="en-US"/>
-        </w:rPr>
-      </w:pPr>
-      <w:r>
-        <w:rPr>
+          <w:b/>
+          <w:bCs/>
+          <w:lang w:val="en-US"/>
+        </w:rPr>
+      </w:pPr>
+      <w:r>
+        <w:rPr>
+          <w:b/>
+          <w:bCs/>
           <w:lang w:val="en-US"/>
         </w:rPr>
         <w:tab/>
@@ -660,12 +1509,66 @@
     </w:p>
     <w:p>
       <w:pPr>
-        <w:rPr>
-          <w:lang w:val="en-US"/>
-        </w:rPr>
-      </w:pPr>
-      <w:r>
-        <w:rPr>
+        <w:ind w:left="720"/>
+        <w:rPr>
+          <w:lang w:val="en-US"/>
+        </w:rPr>
+      </w:pPr>
+      <w:r>
+        <w:rPr>
+          <w:lang w:val="en-US"/>
+        </w:rPr>
+        <w:t>A</w:t>
+      </w:r>
+      <w:r>
+        <w:rPr>
+          <w:lang w:val="en-US"/>
+        </w:rPr>
+        <w:t xml:space="preserve">ll </w:t>
+      </w:r>
+      <w:r>
+        <w:rPr>
+          <w:lang w:val="en-US"/>
+        </w:rPr>
+        <w:t>the environment and enemies are blocks</w:t>
+      </w:r>
+      <w:r>
+        <w:rPr>
+          <w:lang w:val="en-US"/>
+        </w:rPr>
+        <w:t xml:space="preserve"> with basic materials</w:t>
+      </w:r>
+      <w:r>
+        <w:rPr>
+          <w:lang w:val="en-US"/>
+        </w:rPr>
+        <w:t xml:space="preserve">. The player has </w:t>
+      </w:r>
+      <w:r>
+        <w:rPr>
+          <w:lang w:val="en-US"/>
+        </w:rPr>
+        <w:t>the ability to press an enemy</w:t>
+      </w:r>
+      <w:r>
+        <w:rPr>
+          <w:lang w:val="en-US"/>
+        </w:rPr>
+        <w:t>.</w:t>
+      </w:r>
+    </w:p>
+    <w:p>
+      <w:pPr>
+        <w:rPr>
+          <w:b/>
+          <w:bCs/>
+          <w:lang w:val="en-US"/>
+        </w:rPr>
+      </w:pPr>
+      <w:r>
+        <w:rPr>
+          <w:b/>
+          <w:bCs/>
           <w:lang w:val="en-US"/>
         </w:rPr>
         <w:tab/>
@@ -674,12 +1577,90 @@
     </w:p>
     <w:p>
       <w:pPr>
-        <w:rPr>
-          <w:lang w:val="en-US"/>
-        </w:rPr>
-      </w:pPr>
-      <w:r>
-        <w:rPr>
+        <w:ind w:left="720"/>
+        <w:rPr>
+          <w:lang w:val="en-US"/>
+        </w:rPr>
+      </w:pPr>
+      <w:r>
+        <w:rPr>
+          <w:lang w:val="en-US"/>
+        </w:rPr>
+        <w:t>The environment and enemies are models</w:t>
+      </w:r>
+      <w:r>
+        <w:rPr>
+          <w:lang w:val="en-US"/>
+        </w:rPr>
+        <w:t xml:space="preserve"> created</w:t>
+      </w:r>
+      <w:r>
+        <w:rPr>
+          <w:lang w:val="en-US"/>
+        </w:rPr>
+        <w:t xml:space="preserve"> for the game. You can generate a zone sequence easily and each press of the enemy </w:t>
+      </w:r>
+      <w:r>
+        <w:rPr>
+          <w:lang w:val="en-US"/>
+        </w:rPr>
+        <w:t>trigger’s</w:t>
+      </w:r>
+      <w:r>
+        <w:rPr>
+          <w:lang w:val="en-US"/>
+        </w:rPr>
+        <w:t xml:space="preserve"> death animations. </w:t>
+      </w:r>
+      <w:r>
+        <w:rPr>
+          <w:lang w:val="en-US"/>
+        </w:rPr>
+        <w:t>There’s</w:t>
+      </w:r>
+      <w:r>
+        <w:rPr>
+          <w:lang w:val="en-US"/>
+        </w:rPr>
+        <w:t xml:space="preserve"> still not any point</w:t>
+      </w:r>
+      <w:r>
+        <w:rPr>
+          <w:lang w:val="en-US"/>
+        </w:rPr>
+        <w:t xml:space="preserve"> </w:t>
+      </w:r>
+      <w:r>
+        <w:rPr>
+          <w:lang w:val="en-US"/>
+        </w:rPr>
+        <w:t xml:space="preserve">system and there is just one zone to </w:t>
+      </w:r>
+      <w:r>
+        <w:rPr>
+          <w:lang w:val="en-US"/>
+        </w:rPr>
+        <w:t xml:space="preserve">demonstrate </w:t>
+      </w:r>
+      <w:r>
+        <w:rPr>
+          <w:lang w:val="en-US"/>
+        </w:rPr>
+        <w:t>the gameplay.</w:t>
+      </w:r>
+    </w:p>
+    <w:p>
+      <w:pPr>
+        <w:rPr>
+          <w:b/>
+          <w:bCs/>
+          <w:lang w:val="en-US"/>
+        </w:rPr>
+      </w:pPr>
+      <w:r>
+        <w:rPr>
+          <w:b/>
+          <w:bCs/>
           <w:lang w:val="en-US"/>
         </w:rPr>
         <w:tab/>
@@ -688,12 +1669,90 @@
     </w:p>
     <w:p>
       <w:pPr>
-        <w:rPr>
-          <w:lang w:val="en-US"/>
-        </w:rPr>
-      </w:pPr>
-      <w:r>
-        <w:rPr>
+        <w:ind w:left="720"/>
+        <w:rPr>
+          <w:lang w:val="en-US"/>
+        </w:rPr>
+      </w:pPr>
+      <w:r>
+        <w:rPr>
+          <w:lang w:val="en-US"/>
+        </w:rPr>
+        <w:t>Particle systems &amp; music are added to the game. All the zones for level 1 are implemented.</w:t>
+      </w:r>
+    </w:p>
+    <w:p>
+      <w:pPr>
+        <w:rPr>
+          <w:lang w:val="en-US"/>
+        </w:rPr>
+      </w:pPr>
+      <w:r>
+        <w:rPr>
+          <w:lang w:val="en-US"/>
+        </w:rPr>
+        <w:tab/>
+        <w:t xml:space="preserve">There </w:t>
+      </w:r>
+      <w:r>
+        <w:rPr>
+          <w:lang w:val="en-US"/>
+        </w:rPr>
+        <w:t>is</w:t>
+      </w:r>
+      <w:r>
+        <w:rPr>
+          <w:lang w:val="en-US"/>
+        </w:rPr>
+        <w:t xml:space="preserve"> better </w:t>
+      </w:r>
+      <w:r>
+        <w:rPr>
+          <w:lang w:val="en-US"/>
+        </w:rPr>
+        <w:t xml:space="preserve">sync with enemy models and environment. </w:t>
+      </w:r>
+    </w:p>
+    <w:p>
+      <w:pPr>
+        <w:rPr>
+          <w:lang w:val="en-US"/>
+        </w:rPr>
+      </w:pPr>
+      <w:r>
+        <w:rPr>
+          <w:lang w:val="en-US"/>
+        </w:rPr>
+        <w:tab/>
+        <w:t>There is camera zoom effect &amp; UI for when an enemy is appearing in screen.</w:t>
+      </w:r>
+    </w:p>
+    <w:p>
+      <w:pPr>
+        <w:rPr>
+          <w:lang w:val="en-US"/>
+        </w:rPr>
+      </w:pPr>
+      <w:r>
+        <w:rPr>
+          <w:lang w:val="en-US"/>
+        </w:rPr>
+        <w:tab/>
+        <w:t>Each zone has increased difficulty thorough speed and quantity.</w:t>
+      </w:r>
+    </w:p>
+    <w:p>
+      <w:pPr>
+        <w:rPr>
+          <w:b/>
+          <w:bCs/>
+          <w:lang w:val="en-US"/>
+        </w:rPr>
+      </w:pPr>
+      <w:r>
+        <w:rPr>
+          <w:b/>
+          <w:bCs/>
           <w:lang w:val="en-US"/>
         </w:rPr>
         <w:tab/>
@@ -702,12 +1761,49 @@
     </w:p>
     <w:p>
       <w:pPr>
-        <w:rPr>
-          <w:lang w:val="en-US"/>
-        </w:rPr>
-      </w:pPr>
-      <w:r>
-        <w:rPr>
+        <w:ind w:left="720"/>
+        <w:rPr>
+          <w:lang w:val="en-US"/>
+        </w:rPr>
+      </w:pPr>
+      <w:r>
+        <w:rPr>
+          <w:lang w:val="en-US"/>
+        </w:rPr>
+        <w:t>There are 3 levels for the game, each with unique challenges and increasing difficulty.</w:t>
+      </w:r>
+    </w:p>
+    <w:p>
+      <w:pPr>
+        <w:ind w:left="720"/>
+        <w:rPr>
+          <w:lang w:val="en-US"/>
+        </w:rPr>
+      </w:pPr>
+      <w:r>
+        <w:rPr>
+          <w:lang w:val="en-US"/>
+        </w:rPr>
+        <w:lastRenderedPageBreak/>
+        <w:t>There is leader box tab that celebrates all the different playthrough of a player and motivates him to be better in the game.</w:t>
+      </w:r>
+    </w:p>
+    <w:p>
+      <w:pPr>
+        <w:tabs>
+          <w:tab w:val="left" w:pos="720"/>
+          <w:tab w:val="left" w:pos="1860"/>
+        </w:tabs>
+        <w:rPr>
+          <w:b/>
+          <w:bCs/>
+          <w:lang w:val="en-US"/>
+        </w:rPr>
+      </w:pPr>
+      <w:r>
+        <w:rPr>
+          <w:b/>
+          <w:bCs/>
           <w:lang w:val="en-US"/>
         </w:rPr>
         <w:tab/>
@@ -716,6 +1812,40 @@
     </w:p>
     <w:p>
       <w:pPr>
+        <w:tabs>
+          <w:tab w:val="left" w:pos="720"/>
+          <w:tab w:val="left" w:pos="1860"/>
+        </w:tabs>
+        <w:ind w:left="720"/>
+        <w:rPr>
+          <w:b/>
+          <w:bCs/>
+          <w:lang w:val="en-US"/>
+        </w:rPr>
+      </w:pPr>
+      <w:r>
+        <w:rPr>
+          <w:lang w:val="en-US"/>
+        </w:rPr>
+        <w:t xml:space="preserve">Polish for the effects on the game, adding more juice and fixing all bugs </w:t>
+      </w:r>
+      <w:r>
+        <w:rPr>
+          <w:lang w:val="en-US"/>
+        </w:rPr>
+        <w:t xml:space="preserve">which appeared in the game. </w:t>
+      </w:r>
+      <w:r>
+        <w:rPr>
+          <w:b/>
+          <w:bCs/>
+          <w:lang w:val="en-US"/>
+        </w:rPr>
+        <w:tab/>
+      </w:r>
+    </w:p>
+    <w:p>
+      <w:pPr>
         <w:rPr>
           <w:u w:val="single"/>
           <w:lang w:val="en-US"/>
@@ -732,11 +1862,15 @@
     <w:p>
       <w:pPr>
         <w:rPr>
-          <w:lang w:val="en-US"/>
-        </w:rPr>
-      </w:pPr>
-      <w:r>
-        <w:rPr>
+          <w:b/>
+          <w:bCs/>
+          <w:lang w:val="en-US"/>
+        </w:rPr>
+      </w:pPr>
+      <w:r>
+        <w:rPr>
+          <w:b/>
+          <w:bCs/>
           <w:lang w:val="en-US"/>
         </w:rPr>
         <w:tab/>
@@ -745,12 +1879,106 @@
     </w:p>
     <w:p>
       <w:pPr>
-        <w:rPr>
-          <w:lang w:val="en-US"/>
-        </w:rPr>
-      </w:pPr>
-      <w:r>
-        <w:rPr>
+        <w:pStyle w:val="a3"/>
+        <w:numPr>
+          <w:ilvl w:val="0"/>
+          <w:numId w:val="3"/>
+        </w:numPr>
+        <w:rPr>
+          <w:lang w:val="en-US"/>
+        </w:rPr>
+      </w:pPr>
+      <w:r>
+        <w:rPr>
+          <w:lang w:val="en-US"/>
+        </w:rPr>
+        <w:t xml:space="preserve">Rail road </w:t>
+      </w:r>
+      <w:r>
+        <w:rPr>
+          <w:lang w:val="en-US"/>
+        </w:rPr>
+        <w:t>cinemachine</w:t>
+      </w:r>
+      <w:r>
+        <w:rPr>
+          <w:lang w:val="en-US"/>
+        </w:rPr>
+        <w:t xml:space="preserve"> </w:t>
+      </w:r>
+      <w:r>
+        <w:rPr>
+          <w:lang w:val="en-US"/>
+        </w:rPr>
+        <w:t>movement</w:t>
+      </w:r>
+    </w:p>
+    <w:p>
+      <w:pPr>
+        <w:pStyle w:val="a3"/>
+        <w:numPr>
+          <w:ilvl w:val="0"/>
+          <w:numId w:val="3"/>
+        </w:numPr>
+        <w:rPr>
+          <w:lang w:val="en-US"/>
+        </w:rPr>
+      </w:pPr>
+      <w:r>
+        <w:rPr>
+          <w:lang w:val="en-US"/>
+        </w:rPr>
+        <w:t xml:space="preserve">Modeling of environment and characters </w:t>
+      </w:r>
+    </w:p>
+    <w:p>
+      <w:pPr>
+        <w:pStyle w:val="a3"/>
+        <w:numPr>
+          <w:ilvl w:val="0"/>
+          <w:numId w:val="3"/>
+        </w:numPr>
+        <w:rPr>
+          <w:lang w:val="en-US"/>
+        </w:rPr>
+      </w:pPr>
+      <w:r>
+        <w:rPr>
+          <w:lang w:val="en-US"/>
+        </w:rPr>
+        <w:t>Animation handler</w:t>
+      </w:r>
+    </w:p>
+    <w:p>
+      <w:pPr>
+        <w:pStyle w:val="a3"/>
+        <w:numPr>
+          <w:ilvl w:val="0"/>
+          <w:numId w:val="3"/>
+        </w:numPr>
+        <w:rPr>
+          <w:lang w:val="en-US"/>
+        </w:rPr>
+      </w:pPr>
+      <w:r>
+        <w:rPr>
+          <w:lang w:val="en-US"/>
+        </w:rPr>
+        <w:t>Showup system</w:t>
+      </w:r>
+    </w:p>
+    <w:p>
+      <w:pPr>
+        <w:rPr>
+          <w:b/>
+          <w:bCs/>
+          <w:lang w:val="en-US"/>
+        </w:rPr>
+      </w:pPr>
+      <w:r>
+        <w:rPr>
+          <w:b/>
+          <w:bCs/>
           <w:lang w:val="en-US"/>
         </w:rPr>
         <w:tab/>
@@ -759,12 +1987,88 @@
     </w:p>
     <w:p>
       <w:pPr>
-        <w:rPr>
-          <w:lang w:val="en-US"/>
-        </w:rPr>
-      </w:pPr>
-      <w:r>
-        <w:rPr>
+        <w:pStyle w:val="a3"/>
+        <w:numPr>
+          <w:ilvl w:val="0"/>
+          <w:numId w:val="6"/>
+        </w:numPr>
+        <w:rPr>
+          <w:lang w:val="en-US"/>
+        </w:rPr>
+      </w:pPr>
+      <w:r>
+        <w:rPr>
+          <w:lang w:val="en-US"/>
+        </w:rPr>
+        <w:t>Start screen and UI of the game</w:t>
+      </w:r>
+    </w:p>
+    <w:p>
+      <w:pPr>
+        <w:pStyle w:val="a3"/>
+        <w:numPr>
+          <w:ilvl w:val="0"/>
+          <w:numId w:val="6"/>
+        </w:numPr>
+        <w:rPr>
+          <w:lang w:val="en-US"/>
+        </w:rPr>
+      </w:pPr>
+      <w:r>
+        <w:rPr>
+          <w:lang w:val="en-US"/>
+        </w:rPr>
+        <w:t>Cursor effect for shooting</w:t>
+      </w:r>
+    </w:p>
+    <w:p>
+      <w:pPr>
+        <w:pStyle w:val="a3"/>
+        <w:numPr>
+          <w:ilvl w:val="0"/>
+          <w:numId w:val="6"/>
+        </w:numPr>
+        <w:rPr>
+          <w:lang w:val="en-US"/>
+        </w:rPr>
+      </w:pPr>
+      <w:r>
+        <w:rPr>
+          <w:lang w:val="en-US"/>
+        </w:rPr>
+        <w:t>Camera zoom movement</w:t>
+      </w:r>
+    </w:p>
+    <w:p>
+      <w:pPr>
+        <w:pStyle w:val="a3"/>
+        <w:numPr>
+          <w:ilvl w:val="0"/>
+          <w:numId w:val="6"/>
+        </w:numPr>
+        <w:rPr>
+          <w:lang w:val="en-US"/>
+        </w:rPr>
+      </w:pPr>
+      <w:r>
+        <w:rPr>
+          <w:lang w:val="en-US"/>
+        </w:rPr>
+        <w:t xml:space="preserve">Completion of level1 </w:t>
+      </w:r>
+    </w:p>
+    <w:p>
+      <w:pPr>
+        <w:rPr>
+          <w:b/>
+          <w:bCs/>
+          <w:lang w:val="en-US"/>
+        </w:rPr>
+      </w:pPr>
+      <w:r>
+        <w:rPr>
+          <w:b/>
+          <w:bCs/>
           <w:lang w:val="en-US"/>
         </w:rPr>
         <w:tab/>
@@ -773,12 +2077,88 @@
     </w:p>
     <w:p>
       <w:pPr>
-        <w:rPr>
-          <w:lang w:val="en-US"/>
-        </w:rPr>
-      </w:pPr>
-      <w:r>
-        <w:rPr>
+        <w:pStyle w:val="a3"/>
+        <w:numPr>
+          <w:ilvl w:val="0"/>
+          <w:numId w:val="5"/>
+        </w:numPr>
+        <w:rPr>
+          <w:lang w:val="en-US"/>
+        </w:rPr>
+      </w:pPr>
+      <w:r>
+        <w:rPr>
+          <w:lang w:val="en-US"/>
+        </w:rPr>
+        <w:t>On hit events</w:t>
+      </w:r>
+    </w:p>
+    <w:p>
+      <w:pPr>
+        <w:pStyle w:val="a3"/>
+        <w:numPr>
+          <w:ilvl w:val="0"/>
+          <w:numId w:val="5"/>
+        </w:numPr>
+        <w:rPr>
+          <w:lang w:val="en-US"/>
+        </w:rPr>
+      </w:pPr>
+      <w:r>
+        <w:rPr>
+          <w:lang w:val="en-US"/>
+        </w:rPr>
+        <w:t>Leader box tab</w:t>
+      </w:r>
+    </w:p>
+    <w:p>
+      <w:pPr>
+        <w:pStyle w:val="a3"/>
+        <w:numPr>
+          <w:ilvl w:val="0"/>
+          <w:numId w:val="5"/>
+        </w:numPr>
+        <w:rPr>
+          <w:lang w:val="en-US"/>
+        </w:rPr>
+      </w:pPr>
+      <w:r>
+        <w:rPr>
+          <w:lang w:val="en-US"/>
+        </w:rPr>
+        <w:t xml:space="preserve">Addition of 2 other levels </w:t>
+      </w:r>
+    </w:p>
+    <w:p>
+      <w:pPr>
+        <w:pStyle w:val="a3"/>
+        <w:numPr>
+          <w:ilvl w:val="0"/>
+          <w:numId w:val="5"/>
+        </w:numPr>
+        <w:rPr>
+          <w:lang w:val="en-US"/>
+        </w:rPr>
+      </w:pPr>
+      <w:r>
+        <w:rPr>
+          <w:lang w:val="en-US"/>
+        </w:rPr>
+        <w:t>Music and sound effects</w:t>
+      </w:r>
+    </w:p>
+    <w:p>
+      <w:pPr>
+        <w:rPr>
+          <w:b/>
+          <w:bCs/>
+          <w:lang w:val="en-US"/>
+        </w:rPr>
+      </w:pPr>
+      <w:r>
+        <w:rPr>
+          <w:b/>
+          <w:bCs/>
           <w:lang w:val="en-US"/>
         </w:rPr>
         <w:tab/>
@@ -787,19 +2167,21 @@
     </w:p>
     <w:p>
       <w:pPr>
-        <w:rPr>
-          <w:sz w:val="40"/>
-          <w:szCs w:val="40"/>
-          <w:lang w:val="en-US"/>
-        </w:rPr>
-      </w:pPr>
-    </w:p>
-    <w:p>
-      <w:pPr>
-        <w:rPr>
-          <w:lang w:val="en-US"/>
-        </w:rPr>
-      </w:pPr>
+        <w:pStyle w:val="a3"/>
+        <w:numPr>
+          <w:ilvl w:val="0"/>
+          <w:numId w:val="10"/>
+        </w:numPr>
+        <w:rPr>
+          <w:lang w:val="en-US"/>
+        </w:rPr>
+      </w:pPr>
+      <w:r>
+        <w:rPr>
+          <w:lang w:val="en-US"/>
+        </w:rPr>
+        <w:t xml:space="preserve">Particle systems and polish </w:t>
+      </w:r>
     </w:p>
     <w:sectPr>
       <w:pgSz w:w="11906" w:h="16838"/>
@@ -814,6 +2196,273 @@
 <file path=word/numbering.xml><?xml version="1.0" encoding="utf-8"?>
 <w:numbering xmlns:wpc="http://schemas.microsoft.com/office/word/2010/wordprocessingCanvas" xmlns:cx="http://schemas.microsoft.com/office/drawing/2014/chartex" xmlns:cx1="http://schemas.microsoft.com/office/drawing/2015/9/8/chartex" xmlns:cx2="http://schemas.microsoft.com/office/drawing/2015/10/21/chartex" xmlns:cx3="http://schemas.microsoft.com/office/drawing/2016/5/9/chartex" xmlns:cx4="http://schemas.microsoft.com/office/drawing/2016/5/10/chartex" xmlns:cx5="http://schemas.microsoft.com/office/drawing/2016/5/11/chartex" xmlns:cx6="http://schemas.microsoft.com/office/drawing/2016/5/12/chartex" xmlns:cx7="http://schemas.microsoft.com/office/drawing/2016/5/13/chartex" xmlns:cx8="http://schemas.microsoft.com/office/drawing/2016/5/14/chartex" xmlns:mc="http://schemas.openxmlformats.org/markup-compatibility/2006" xmlns:aink="http://schemas.microsoft.com/office/drawing/2016/ink" xmlns:am3d="http://schemas.microsoft.com/office/drawing/2017/model3d" xmlns:o="urn:schemas-microsoft-com:office:office" xmlns:r="http://schemas.openxmlformats.org/officeDocument/2006/relationships" xmlns:m="http://schemas.openxmlformats.org/officeDocument/2006/math" xmlns:v="urn:schemas-microsoft-com:vml" xmlns:wp14="http://schemas.microsoft.com/office/word/2010/wordprocessingDrawing" xmlns:wp="http://schemas.openxmlformats.org/drawingml/2006/wordprocessingDrawing" xmlns:w10="urn:schemas-microsoft-com:office:word" xmlns:w="http://schemas.openxmlformats.org/wordprocessingml/2006/main" xmlns:w14="http://schemas.microsoft.com/office/word/2010/wordml" xmlns:w15="http://schemas.microsoft.com/office/word/2012/wordml" xmlns:w16cex="http://schemas.microsoft.com/office/word/2018/wordml/cex" xmlns:w16cid="http://schemas.microsoft.com/office/word/2016/wordml/cid" xmlns:w16="http://schemas.microsoft.com/office/word/2018/wordml" xmlns:w16sdtdh="http://schemas.microsoft.com/office/word/2020/wordml/sdtdatahash" xmlns:w16se="http://schemas.microsoft.com/office/word/2015/wordml/symex" xmlns:wpg="http://schemas.microsoft.com/office/word/2010/wordprocessingGroup" xmlns:wpi="http://schemas.microsoft.com/office/word/2010/wordprocessingInk" xmlns:wne="http://schemas.microsoft.com/office/word/2006/wordml" xmlns:wps="http://schemas.microsoft.com/office/word/2010/wordprocessingShape" mc:Ignorable="w14 w15 w16se w16cid w16 w16cex w16sdtdh wp14">
   <w:abstractNum w:abstractNumId="0" w15:restartNumberingAfterBreak="0">
+    <w:nsid w:val="175269D0"/>
+    <w:multiLevelType w:val="hybridMultilevel"/>
+    <w:tmpl w:val="71427EF0"/>
+    <w:lvl w:ilvl="0" w:tplc="2000000F">
+      <w:start w:val="1"/>
+      <w:numFmt w:val="decimal"/>
+      <w:lvlText w:val="%1."/>
+      <w:lvlJc w:val="left"/>
+      <w:pPr>
+        <w:ind w:left="1800" w:hanging="360"/>
+      </w:pPr>
+      <w:rPr>
+        <w:rFonts w:hint="default"/>
+      </w:rPr>
+    </w:lvl>
+    <w:lvl w:ilvl="1" w:tplc="20000019" w:tentative="1">
+      <w:start w:val="1"/>
+      <w:numFmt w:val="lowerLetter"/>
+      <w:lvlText w:val="%2."/>
+      <w:lvlJc w:val="left"/>
+      <w:pPr>
+        <w:ind w:left="2520" w:hanging="360"/>
+      </w:pPr>
+    </w:lvl>
+    <w:lvl w:ilvl="2" w:tplc="2000001B" w:tentative="1">
+      <w:start w:val="1"/>
+      <w:numFmt w:val="lowerRoman"/>
+      <w:lvlText w:val="%3."/>
+      <w:lvlJc w:val="right"/>
+      <w:pPr>
+        <w:ind w:left="3240" w:hanging="180"/>
+      </w:pPr>
+    </w:lvl>
+    <w:lvl w:ilvl="3" w:tplc="2000000F" w:tentative="1">
+      <w:start w:val="1"/>
+      <w:numFmt w:val="decimal"/>
+      <w:lvlText w:val="%4."/>
+      <w:lvlJc w:val="left"/>
+      <w:pPr>
+        <w:ind w:left="3960" w:hanging="360"/>
+      </w:pPr>
+    </w:lvl>
+    <w:lvl w:ilvl="4" w:tplc="20000019" w:tentative="1">
+      <w:start w:val="1"/>
+      <w:numFmt w:val="lowerLetter"/>
+      <w:lvlText w:val="%5."/>
+      <w:lvlJc w:val="left"/>
+      <w:pPr>
+        <w:ind w:left="4680" w:hanging="360"/>
+      </w:pPr>
+    </w:lvl>
+    <w:lvl w:ilvl="5" w:tplc="2000001B" w:tentative="1">
+      <w:start w:val="1"/>
+      <w:numFmt w:val="lowerRoman"/>
+      <w:lvlText w:val="%6."/>
+      <w:lvlJc w:val="right"/>
+      <w:pPr>
+        <w:ind w:left="5400" w:hanging="180"/>
+      </w:pPr>
+    </w:lvl>
+    <w:lvl w:ilvl="6" w:tplc="2000000F" w:tentative="1">
+      <w:start w:val="1"/>
+      <w:numFmt w:val="decimal"/>
+      <w:lvlText w:val="%7."/>
+      <w:lvlJc w:val="left"/>
+      <w:pPr>
+        <w:ind w:left="6120" w:hanging="360"/>
+      </w:pPr>
+    </w:lvl>
+    <w:lvl w:ilvl="7" w:tplc="20000019" w:tentative="1">
+      <w:start w:val="1"/>
+      <w:numFmt w:val="lowerLetter"/>
+      <w:lvlText w:val="%8."/>
+      <w:lvlJc w:val="left"/>
+      <w:pPr>
+        <w:ind w:left="6840" w:hanging="360"/>
+      </w:pPr>
+    </w:lvl>
+    <w:lvl w:ilvl="8" w:tplc="2000001B" w:tentative="1">
+      <w:start w:val="1"/>
+      <w:numFmt w:val="lowerRoman"/>
+      <w:lvlText w:val="%9."/>
+      <w:lvlJc w:val="right"/>
+      <w:pPr>
+        <w:ind w:left="7560" w:hanging="180"/>
+      </w:pPr>
+    </w:lvl>
+  </w:abstractNum>
+  <w:abstractNum w:abstractNumId="1" w15:restartNumberingAfterBreak="0">
+    <w:nsid w:val="1B570903"/>
+    <w:multiLevelType w:val="hybridMultilevel"/>
+    <w:tmpl w:val="51801EDC"/>
+    <w:lvl w:ilvl="0" w:tplc="FFFFFFFF">
+      <w:start w:val="1"/>
+      <w:numFmt w:val="decimal"/>
+      <w:lvlText w:val="%1."/>
+      <w:lvlJc w:val="left"/>
+      <w:pPr>
+        <w:ind w:left="1440" w:hanging="360"/>
+      </w:pPr>
+      <w:rPr>
+        <w:rFonts w:hint="default"/>
+      </w:rPr>
+    </w:lvl>
+    <w:lvl w:ilvl="1" w:tplc="FFFFFFFF" w:tentative="1">
+      <w:start w:val="1"/>
+      <w:numFmt w:val="lowerLetter"/>
+      <w:lvlText w:val="%2."/>
+      <w:lvlJc w:val="left"/>
+      <w:pPr>
+        <w:ind w:left="2160" w:hanging="360"/>
+      </w:pPr>
+    </w:lvl>
+    <w:lvl w:ilvl="2" w:tplc="FFFFFFFF" w:tentative="1">
+      <w:start w:val="1"/>
+      <w:numFmt w:val="lowerRoman"/>
+      <w:lvlText w:val="%3."/>
+      <w:lvlJc w:val="right"/>
+      <w:pPr>
+        <w:ind w:left="2880" w:hanging="180"/>
+      </w:pPr>
+    </w:lvl>
+    <w:lvl w:ilvl="3" w:tplc="FFFFFFFF" w:tentative="1">
+      <w:start w:val="1"/>
+      <w:numFmt w:val="decimal"/>
+      <w:lvlText w:val="%4."/>
+      <w:lvlJc w:val="left"/>
+      <w:pPr>
+        <w:ind w:left="3600" w:hanging="360"/>
+      </w:pPr>
+    </w:lvl>
+    <w:lvl w:ilvl="4" w:tplc="FFFFFFFF" w:tentative="1">
+      <w:start w:val="1"/>
+      <w:numFmt w:val="lowerLetter"/>
+      <w:lvlText w:val="%5."/>
+      <w:lvlJc w:val="left"/>
+      <w:pPr>
+        <w:ind w:left="4320" w:hanging="360"/>
+      </w:pPr>
+    </w:lvl>
+    <w:lvl w:ilvl="5" w:tplc="FFFFFFFF" w:tentative="1">
+      <w:start w:val="1"/>
+      <w:numFmt w:val="lowerRoman"/>
+      <w:lvlText w:val="%6."/>
+      <w:lvlJc w:val="right"/>
+      <w:pPr>
+        <w:ind w:left="5040" w:hanging="180"/>
+      </w:pPr>
+    </w:lvl>
+    <w:lvl w:ilvl="6" w:tplc="FFFFFFFF" w:tentative="1">
+      <w:start w:val="1"/>
+      <w:numFmt w:val="decimal"/>
+      <w:lvlText w:val="%7."/>
+      <w:lvlJc w:val="left"/>
+      <w:pPr>
+        <w:ind w:left="5760" w:hanging="360"/>
+      </w:pPr>
+    </w:lvl>
+    <w:lvl w:ilvl="7" w:tplc="FFFFFFFF" w:tentative="1">
+      <w:start w:val="1"/>
+      <w:numFmt w:val="lowerLetter"/>
+      <w:lvlText w:val="%8."/>
+      <w:lvlJc w:val="left"/>
+      <w:pPr>
+        <w:ind w:left="6480" w:hanging="360"/>
+      </w:pPr>
+    </w:lvl>
+    <w:lvl w:ilvl="8" w:tplc="FFFFFFFF" w:tentative="1">
+      <w:start w:val="1"/>
+      <w:numFmt w:val="lowerRoman"/>
+      <w:lvlText w:val="%9."/>
+      <w:lvlJc w:val="right"/>
+      <w:pPr>
+        <w:ind w:left="7200" w:hanging="180"/>
+      </w:pPr>
+    </w:lvl>
+  </w:abstractNum>
+  <w:abstractNum w:abstractNumId="2" w15:restartNumberingAfterBreak="0">
+    <w:nsid w:val="1C9B1757"/>
+    <w:multiLevelType w:val="hybridMultilevel"/>
+    <w:tmpl w:val="51801EDC"/>
+    <w:lvl w:ilvl="0" w:tplc="8BB644D6">
+      <w:start w:val="1"/>
+      <w:numFmt w:val="decimal"/>
+      <w:lvlText w:val="%1."/>
+      <w:lvlJc w:val="left"/>
+      <w:pPr>
+        <w:ind w:left="1440" w:hanging="360"/>
+      </w:pPr>
+      <w:rPr>
+        <w:rFonts w:hint="default"/>
+      </w:rPr>
+    </w:lvl>
+    <w:lvl w:ilvl="1" w:tplc="20000019" w:tentative="1">
+      <w:start w:val="1"/>
+      <w:numFmt w:val="lowerLetter"/>
+      <w:lvlText w:val="%2."/>
+      <w:lvlJc w:val="left"/>
+      <w:pPr>
+        <w:ind w:left="2160" w:hanging="360"/>
+      </w:pPr>
+    </w:lvl>
+    <w:lvl w:ilvl="2" w:tplc="2000001B" w:tentative="1">
+      <w:start w:val="1"/>
+      <w:numFmt w:val="lowerRoman"/>
+      <w:lvlText w:val="%3."/>
+      <w:lvlJc w:val="right"/>
+      <w:pPr>
+        <w:ind w:left="2880" w:hanging="180"/>
+      </w:pPr>
+    </w:lvl>
+    <w:lvl w:ilvl="3" w:tplc="2000000F" w:tentative="1">
+      <w:start w:val="1"/>
+      <w:numFmt w:val="decimal"/>
+      <w:lvlText w:val="%4."/>
+      <w:lvlJc w:val="left"/>
+      <w:pPr>
+        <w:ind w:left="3600" w:hanging="360"/>
+      </w:pPr>
+    </w:lvl>
+    <w:lvl w:ilvl="4" w:tplc="20000019" w:tentative="1">
+      <w:start w:val="1"/>
+      <w:numFmt w:val="lowerLetter"/>
+      <w:lvlText w:val="%5."/>
+      <w:lvlJc w:val="left"/>
+      <w:pPr>
+        <w:ind w:left="4320" w:hanging="360"/>
+      </w:pPr>
+    </w:lvl>
+    <w:lvl w:ilvl="5" w:tplc="2000001B" w:tentative="1">
+      <w:start w:val="1"/>
+      <w:numFmt w:val="lowerRoman"/>
+      <w:lvlText w:val="%6."/>
+      <w:lvlJc w:val="right"/>
+      <w:pPr>
+        <w:ind w:left="5040" w:hanging="180"/>
+      </w:pPr>
+    </w:lvl>
+    <w:lvl w:ilvl="6" w:tplc="2000000F" w:tentative="1">
+      <w:start w:val="1"/>
+      <w:numFmt w:val="decimal"/>
+      <w:lvlText w:val="%7."/>
+      <w:lvlJc w:val="left"/>
+      <w:pPr>
+        <w:ind w:left="5760" w:hanging="360"/>
+      </w:pPr>
+    </w:lvl>
+    <w:lvl w:ilvl="7" w:tplc="20000019" w:tentative="1">
+      <w:start w:val="1"/>
+      <w:numFmt w:val="lowerLetter"/>
+      <w:lvlText w:val="%8."/>
+      <w:lvlJc w:val="left"/>
+      <w:pPr>
+        <w:ind w:left="6480" w:hanging="360"/>
+      </w:pPr>
+    </w:lvl>
+    <w:lvl w:ilvl="8" w:tplc="2000001B" w:tentative="1">
+      <w:start w:val="1"/>
+      <w:numFmt w:val="lowerRoman"/>
+      <w:lvlText w:val="%9."/>
+      <w:lvlJc w:val="right"/>
+      <w:pPr>
+        <w:ind w:left="7200" w:hanging="180"/>
+      </w:pPr>
+    </w:lvl>
+  </w:abstractNum>
+  <w:abstractNum w:abstractNumId="3" w15:restartNumberingAfterBreak="0">
     <w:nsid w:val="249D5691"/>
     <w:multiLevelType w:val="hybridMultilevel"/>
     <w:tmpl w:val="D7BE1400"/>
@@ -902,8 +2551,573 @@
       </w:pPr>
     </w:lvl>
   </w:abstractNum>
+  <w:abstractNum w:abstractNumId="4" w15:restartNumberingAfterBreak="0">
+    <w:nsid w:val="25A72BB5"/>
+    <w:multiLevelType w:val="hybridMultilevel"/>
+    <w:tmpl w:val="8E36481E"/>
+    <w:lvl w:ilvl="0" w:tplc="0CC09CBA">
+      <w:start w:val="1"/>
+      <w:numFmt w:val="decimal"/>
+      <w:lvlText w:val="%1."/>
+      <w:lvlJc w:val="left"/>
+      <w:pPr>
+        <w:ind w:left="1440" w:hanging="360"/>
+      </w:pPr>
+      <w:rPr>
+        <w:rFonts w:hint="default"/>
+        <w:b w:val="0"/>
+        <w:bCs w:val="0"/>
+      </w:rPr>
+    </w:lvl>
+    <w:lvl w:ilvl="1" w:tplc="20000019" w:tentative="1">
+      <w:start w:val="1"/>
+      <w:numFmt w:val="lowerLetter"/>
+      <w:lvlText w:val="%2."/>
+      <w:lvlJc w:val="left"/>
+      <w:pPr>
+        <w:ind w:left="2160" w:hanging="360"/>
+      </w:pPr>
+    </w:lvl>
+    <w:lvl w:ilvl="2" w:tplc="2000001B" w:tentative="1">
+      <w:start w:val="1"/>
+      <w:numFmt w:val="lowerRoman"/>
+      <w:lvlText w:val="%3."/>
+      <w:lvlJc w:val="right"/>
+      <w:pPr>
+        <w:ind w:left="2880" w:hanging="180"/>
+      </w:pPr>
+    </w:lvl>
+    <w:lvl w:ilvl="3" w:tplc="2000000F" w:tentative="1">
+      <w:start w:val="1"/>
+      <w:numFmt w:val="decimal"/>
+      <w:lvlText w:val="%4."/>
+      <w:lvlJc w:val="left"/>
+      <w:pPr>
+        <w:ind w:left="3600" w:hanging="360"/>
+      </w:pPr>
+    </w:lvl>
+    <w:lvl w:ilvl="4" w:tplc="20000019" w:tentative="1">
+      <w:start w:val="1"/>
+      <w:numFmt w:val="lowerLetter"/>
+      <w:lvlText w:val="%5."/>
+      <w:lvlJc w:val="left"/>
+      <w:pPr>
+        <w:ind w:left="4320" w:hanging="360"/>
+      </w:pPr>
+    </w:lvl>
+    <w:lvl w:ilvl="5" w:tplc="2000001B" w:tentative="1">
+      <w:start w:val="1"/>
+      <w:numFmt w:val="lowerRoman"/>
+      <w:lvlText w:val="%6."/>
+      <w:lvlJc w:val="right"/>
+      <w:pPr>
+        <w:ind w:left="5040" w:hanging="180"/>
+      </w:pPr>
+    </w:lvl>
+    <w:lvl w:ilvl="6" w:tplc="2000000F" w:tentative="1">
+      <w:start w:val="1"/>
+      <w:numFmt w:val="decimal"/>
+      <w:lvlText w:val="%7."/>
+      <w:lvlJc w:val="left"/>
+      <w:pPr>
+        <w:ind w:left="5760" w:hanging="360"/>
+      </w:pPr>
+    </w:lvl>
+    <w:lvl w:ilvl="7" w:tplc="20000019" w:tentative="1">
+      <w:start w:val="1"/>
+      <w:numFmt w:val="lowerLetter"/>
+      <w:lvlText w:val="%8."/>
+      <w:lvlJc w:val="left"/>
+      <w:pPr>
+        <w:ind w:left="6480" w:hanging="360"/>
+      </w:pPr>
+    </w:lvl>
+    <w:lvl w:ilvl="8" w:tplc="2000001B" w:tentative="1">
+      <w:start w:val="1"/>
+      <w:numFmt w:val="lowerRoman"/>
+      <w:lvlText w:val="%9."/>
+      <w:lvlJc w:val="right"/>
+      <w:pPr>
+        <w:ind w:left="7200" w:hanging="180"/>
+      </w:pPr>
+    </w:lvl>
+  </w:abstractNum>
+  <w:abstractNum w:abstractNumId="5" w15:restartNumberingAfterBreak="0">
+    <w:nsid w:val="3712637B"/>
+    <w:multiLevelType w:val="hybridMultilevel"/>
+    <w:tmpl w:val="8E36481E"/>
+    <w:lvl w:ilvl="0" w:tplc="FFFFFFFF">
+      <w:start w:val="1"/>
+      <w:numFmt w:val="decimal"/>
+      <w:lvlText w:val="%1."/>
+      <w:lvlJc w:val="left"/>
+      <w:pPr>
+        <w:ind w:left="1440" w:hanging="360"/>
+      </w:pPr>
+      <w:rPr>
+        <w:rFonts w:hint="default"/>
+        <w:b w:val="0"/>
+        <w:bCs w:val="0"/>
+      </w:rPr>
+    </w:lvl>
+    <w:lvl w:ilvl="1" w:tplc="FFFFFFFF" w:tentative="1">
+      <w:start w:val="1"/>
+      <w:numFmt w:val="lowerLetter"/>
+      <w:lvlText w:val="%2."/>
+      <w:lvlJc w:val="left"/>
+      <w:pPr>
+        <w:ind w:left="2160" w:hanging="360"/>
+      </w:pPr>
+    </w:lvl>
+    <w:lvl w:ilvl="2" w:tplc="FFFFFFFF" w:tentative="1">
+      <w:start w:val="1"/>
+      <w:numFmt w:val="lowerRoman"/>
+      <w:lvlText w:val="%3."/>
+      <w:lvlJc w:val="right"/>
+      <w:pPr>
+        <w:ind w:left="2880" w:hanging="180"/>
+      </w:pPr>
+    </w:lvl>
+    <w:lvl w:ilvl="3" w:tplc="FFFFFFFF" w:tentative="1">
+      <w:start w:val="1"/>
+      <w:numFmt w:val="decimal"/>
+      <w:lvlText w:val="%4."/>
+      <w:lvlJc w:val="left"/>
+      <w:pPr>
+        <w:ind w:left="3600" w:hanging="360"/>
+      </w:pPr>
+    </w:lvl>
+    <w:lvl w:ilvl="4" w:tplc="FFFFFFFF" w:tentative="1">
+      <w:start w:val="1"/>
+      <w:numFmt w:val="lowerLetter"/>
+      <w:lvlText w:val="%5."/>
+      <w:lvlJc w:val="left"/>
+      <w:pPr>
+        <w:ind w:left="4320" w:hanging="360"/>
+      </w:pPr>
+    </w:lvl>
+    <w:lvl w:ilvl="5" w:tplc="FFFFFFFF" w:tentative="1">
+      <w:start w:val="1"/>
+      <w:numFmt w:val="lowerRoman"/>
+      <w:lvlText w:val="%6."/>
+      <w:lvlJc w:val="right"/>
+      <w:pPr>
+        <w:ind w:left="5040" w:hanging="180"/>
+      </w:pPr>
+    </w:lvl>
+    <w:lvl w:ilvl="6" w:tplc="FFFFFFFF" w:tentative="1">
+      <w:start w:val="1"/>
+      <w:numFmt w:val="decimal"/>
+      <w:lvlText w:val="%7."/>
+      <w:lvlJc w:val="left"/>
+      <w:pPr>
+        <w:ind w:left="5760" w:hanging="360"/>
+      </w:pPr>
+    </w:lvl>
+    <w:lvl w:ilvl="7" w:tplc="FFFFFFFF" w:tentative="1">
+      <w:start w:val="1"/>
+      <w:numFmt w:val="lowerLetter"/>
+      <w:lvlText w:val="%8."/>
+      <w:lvlJc w:val="left"/>
+      <w:pPr>
+        <w:ind w:left="6480" w:hanging="360"/>
+      </w:pPr>
+    </w:lvl>
+    <w:lvl w:ilvl="8" w:tplc="FFFFFFFF" w:tentative="1">
+      <w:start w:val="1"/>
+      <w:numFmt w:val="lowerRoman"/>
+      <w:lvlText w:val="%9."/>
+      <w:lvlJc w:val="right"/>
+      <w:pPr>
+        <w:ind w:left="7200" w:hanging="180"/>
+      </w:pPr>
+    </w:lvl>
+  </w:abstractNum>
+  <w:abstractNum w:abstractNumId="6" w15:restartNumberingAfterBreak="0">
+    <w:nsid w:val="3C16546F"/>
+    <w:multiLevelType w:val="hybridMultilevel"/>
+    <w:tmpl w:val="966AD1D8"/>
+    <w:lvl w:ilvl="0" w:tplc="FC48E2FC">
+      <w:start w:val="1"/>
+      <w:numFmt w:val="decimal"/>
+      <w:lvlText w:val="%1."/>
+      <w:lvlJc w:val="left"/>
+      <w:pPr>
+        <w:ind w:left="1635" w:hanging="360"/>
+      </w:pPr>
+      <w:rPr>
+        <w:rFonts w:hint="default"/>
+      </w:rPr>
+    </w:lvl>
+    <w:lvl w:ilvl="1" w:tplc="20000019" w:tentative="1">
+      <w:start w:val="1"/>
+      <w:numFmt w:val="lowerLetter"/>
+      <w:lvlText w:val="%2."/>
+      <w:lvlJc w:val="left"/>
+      <w:pPr>
+        <w:ind w:left="2355" w:hanging="360"/>
+      </w:pPr>
+    </w:lvl>
+    <w:lvl w:ilvl="2" w:tplc="2000001B" w:tentative="1">
+      <w:start w:val="1"/>
+      <w:numFmt w:val="lowerRoman"/>
+      <w:lvlText w:val="%3."/>
+      <w:lvlJc w:val="right"/>
+      <w:pPr>
+        <w:ind w:left="3075" w:hanging="180"/>
+      </w:pPr>
+    </w:lvl>
+    <w:lvl w:ilvl="3" w:tplc="2000000F" w:tentative="1">
+      <w:start w:val="1"/>
+      <w:numFmt w:val="decimal"/>
+      <w:lvlText w:val="%4."/>
+      <w:lvlJc w:val="left"/>
+      <w:pPr>
+        <w:ind w:left="3795" w:hanging="360"/>
+      </w:pPr>
+    </w:lvl>
+    <w:lvl w:ilvl="4" w:tplc="20000019" w:tentative="1">
+      <w:start w:val="1"/>
+      <w:numFmt w:val="lowerLetter"/>
+      <w:lvlText w:val="%5."/>
+      <w:lvlJc w:val="left"/>
+      <w:pPr>
+        <w:ind w:left="4515" w:hanging="360"/>
+      </w:pPr>
+    </w:lvl>
+    <w:lvl w:ilvl="5" w:tplc="2000001B" w:tentative="1">
+      <w:start w:val="1"/>
+      <w:numFmt w:val="lowerRoman"/>
+      <w:lvlText w:val="%6."/>
+      <w:lvlJc w:val="right"/>
+      <w:pPr>
+        <w:ind w:left="5235" w:hanging="180"/>
+      </w:pPr>
+    </w:lvl>
+    <w:lvl w:ilvl="6" w:tplc="2000000F" w:tentative="1">
+      <w:start w:val="1"/>
+      <w:numFmt w:val="decimal"/>
+      <w:lvlText w:val="%7."/>
+      <w:lvlJc w:val="left"/>
+      <w:pPr>
+        <w:ind w:left="5955" w:hanging="360"/>
+      </w:pPr>
+    </w:lvl>
+    <w:lvl w:ilvl="7" w:tplc="20000019" w:tentative="1">
+      <w:start w:val="1"/>
+      <w:numFmt w:val="lowerLetter"/>
+      <w:lvlText w:val="%8."/>
+      <w:lvlJc w:val="left"/>
+      <w:pPr>
+        <w:ind w:left="6675" w:hanging="360"/>
+      </w:pPr>
+    </w:lvl>
+    <w:lvl w:ilvl="8" w:tplc="2000001B" w:tentative="1">
+      <w:start w:val="1"/>
+      <w:numFmt w:val="lowerRoman"/>
+      <w:lvlText w:val="%9."/>
+      <w:lvlJc w:val="right"/>
+      <w:pPr>
+        <w:ind w:left="7395" w:hanging="180"/>
+      </w:pPr>
+    </w:lvl>
+  </w:abstractNum>
+  <w:abstractNum w:abstractNumId="7" w15:restartNumberingAfterBreak="0">
+    <w:nsid w:val="587E20A3"/>
+    <w:multiLevelType w:val="hybridMultilevel"/>
+    <w:tmpl w:val="786E9634"/>
+    <w:lvl w:ilvl="0" w:tplc="86BED1B4">
+      <w:start w:val="1"/>
+      <w:numFmt w:val="decimal"/>
+      <w:lvlText w:val="%1."/>
+      <w:lvlJc w:val="left"/>
+      <w:pPr>
+        <w:ind w:left="1440" w:hanging="360"/>
+      </w:pPr>
+      <w:rPr>
+        <w:rFonts w:hint="default"/>
+      </w:rPr>
+    </w:lvl>
+    <w:lvl w:ilvl="1" w:tplc="20000019" w:tentative="1">
+      <w:start w:val="1"/>
+      <w:numFmt w:val="lowerLetter"/>
+      <w:lvlText w:val="%2."/>
+      <w:lvlJc w:val="left"/>
+      <w:pPr>
+        <w:ind w:left="2160" w:hanging="360"/>
+      </w:pPr>
+    </w:lvl>
+    <w:lvl w:ilvl="2" w:tplc="2000001B" w:tentative="1">
+      <w:start w:val="1"/>
+      <w:numFmt w:val="lowerRoman"/>
+      <w:lvlText w:val="%3."/>
+      <w:lvlJc w:val="right"/>
+      <w:pPr>
+        <w:ind w:left="2880" w:hanging="180"/>
+      </w:pPr>
+    </w:lvl>
+    <w:lvl w:ilvl="3" w:tplc="2000000F" w:tentative="1">
+      <w:start w:val="1"/>
+      <w:numFmt w:val="decimal"/>
+      <w:lvlText w:val="%4."/>
+      <w:lvlJc w:val="left"/>
+      <w:pPr>
+        <w:ind w:left="3600" w:hanging="360"/>
+      </w:pPr>
+    </w:lvl>
+    <w:lvl w:ilvl="4" w:tplc="20000019" w:tentative="1">
+      <w:start w:val="1"/>
+      <w:numFmt w:val="lowerLetter"/>
+      <w:lvlText w:val="%5."/>
+      <w:lvlJc w:val="left"/>
+      <w:pPr>
+        <w:ind w:left="4320" w:hanging="360"/>
+      </w:pPr>
+    </w:lvl>
+    <w:lvl w:ilvl="5" w:tplc="2000001B" w:tentative="1">
+      <w:start w:val="1"/>
+      <w:numFmt w:val="lowerRoman"/>
+      <w:lvlText w:val="%6."/>
+      <w:lvlJc w:val="right"/>
+      <w:pPr>
+        <w:ind w:left="5040" w:hanging="180"/>
+      </w:pPr>
+    </w:lvl>
+    <w:lvl w:ilvl="6" w:tplc="2000000F" w:tentative="1">
+      <w:start w:val="1"/>
+      <w:numFmt w:val="decimal"/>
+      <w:lvlText w:val="%7."/>
+      <w:lvlJc w:val="left"/>
+      <w:pPr>
+        <w:ind w:left="5760" w:hanging="360"/>
+      </w:pPr>
+    </w:lvl>
+    <w:lvl w:ilvl="7" w:tplc="20000019" w:tentative="1">
+      <w:start w:val="1"/>
+      <w:numFmt w:val="lowerLetter"/>
+      <w:lvlText w:val="%8."/>
+      <w:lvlJc w:val="left"/>
+      <w:pPr>
+        <w:ind w:left="6480" w:hanging="360"/>
+      </w:pPr>
+    </w:lvl>
+    <w:lvl w:ilvl="8" w:tplc="2000001B" w:tentative="1">
+      <w:start w:val="1"/>
+      <w:numFmt w:val="lowerRoman"/>
+      <w:lvlText w:val="%9."/>
+      <w:lvlJc w:val="right"/>
+      <w:pPr>
+        <w:ind w:left="7200" w:hanging="180"/>
+      </w:pPr>
+    </w:lvl>
+  </w:abstractNum>
+  <w:abstractNum w:abstractNumId="8" w15:restartNumberingAfterBreak="0">
+    <w:nsid w:val="6E212EDD"/>
+    <w:multiLevelType w:val="hybridMultilevel"/>
+    <w:tmpl w:val="786E9634"/>
+    <w:lvl w:ilvl="0" w:tplc="FFFFFFFF">
+      <w:start w:val="1"/>
+      <w:numFmt w:val="decimal"/>
+      <w:lvlText w:val="%1."/>
+      <w:lvlJc w:val="left"/>
+      <w:pPr>
+        <w:ind w:left="1440" w:hanging="360"/>
+      </w:pPr>
+      <w:rPr>
+        <w:rFonts w:hint="default"/>
+      </w:rPr>
+    </w:lvl>
+    <w:lvl w:ilvl="1" w:tplc="FFFFFFFF" w:tentative="1">
+      <w:start w:val="1"/>
+      <w:numFmt w:val="lowerLetter"/>
+      <w:lvlText w:val="%2."/>
+      <w:lvlJc w:val="left"/>
+      <w:pPr>
+        <w:ind w:left="2160" w:hanging="360"/>
+      </w:pPr>
+    </w:lvl>
+    <w:lvl w:ilvl="2" w:tplc="FFFFFFFF" w:tentative="1">
+      <w:start w:val="1"/>
+      <w:numFmt w:val="lowerRoman"/>
+      <w:lvlText w:val="%3."/>
+      <w:lvlJc w:val="right"/>
+      <w:pPr>
+        <w:ind w:left="2880" w:hanging="180"/>
+      </w:pPr>
+    </w:lvl>
+    <w:lvl w:ilvl="3" w:tplc="FFFFFFFF" w:tentative="1">
+      <w:start w:val="1"/>
+      <w:numFmt w:val="decimal"/>
+      <w:lvlText w:val="%4."/>
+      <w:lvlJc w:val="left"/>
+      <w:pPr>
+        <w:ind w:left="3600" w:hanging="360"/>
+      </w:pPr>
+    </w:lvl>
+    <w:lvl w:ilvl="4" w:tplc="FFFFFFFF" w:tentative="1">
+      <w:start w:val="1"/>
+      <w:numFmt w:val="lowerLetter"/>
+      <w:lvlText w:val="%5."/>
+      <w:lvlJc w:val="left"/>
+      <w:pPr>
+        <w:ind w:left="4320" w:hanging="360"/>
+      </w:pPr>
+    </w:lvl>
+    <w:lvl w:ilvl="5" w:tplc="FFFFFFFF" w:tentative="1">
+      <w:start w:val="1"/>
+      <w:numFmt w:val="lowerRoman"/>
+      <w:lvlText w:val="%6."/>
+      <w:lvlJc w:val="right"/>
+      <w:pPr>
+        <w:ind w:left="5040" w:hanging="180"/>
+      </w:pPr>
+    </w:lvl>
+    <w:lvl w:ilvl="6" w:tplc="FFFFFFFF" w:tentative="1">
+      <w:start w:val="1"/>
+      <w:numFmt w:val="decimal"/>
+      <w:lvlText w:val="%7."/>
+      <w:lvlJc w:val="left"/>
+      <w:pPr>
+        <w:ind w:left="5760" w:hanging="360"/>
+      </w:pPr>
+    </w:lvl>
+    <w:lvl w:ilvl="7" w:tplc="FFFFFFFF" w:tentative="1">
+      <w:start w:val="1"/>
+      <w:numFmt w:val="lowerLetter"/>
+      <w:lvlText w:val="%8."/>
+      <w:lvlJc w:val="left"/>
+      <w:pPr>
+        <w:ind w:left="6480" w:hanging="360"/>
+      </w:pPr>
+    </w:lvl>
+    <w:lvl w:ilvl="8" w:tplc="FFFFFFFF" w:tentative="1">
+      <w:start w:val="1"/>
+      <w:numFmt w:val="lowerRoman"/>
+      <w:lvlText w:val="%9."/>
+      <w:lvlJc w:val="right"/>
+      <w:pPr>
+        <w:ind w:left="7200" w:hanging="180"/>
+      </w:pPr>
+    </w:lvl>
+  </w:abstractNum>
+  <w:abstractNum w:abstractNumId="9" w15:restartNumberingAfterBreak="0">
+    <w:nsid w:val="7F4122AF"/>
+    <w:multiLevelType w:val="hybridMultilevel"/>
+    <w:tmpl w:val="0F522162"/>
+    <w:lvl w:ilvl="0" w:tplc="C3042998">
+      <w:start w:val="1"/>
+      <w:numFmt w:val="decimal"/>
+      <w:lvlText w:val="%1."/>
+      <w:lvlJc w:val="left"/>
+      <w:pPr>
+        <w:ind w:left="1800" w:hanging="360"/>
+      </w:pPr>
+      <w:rPr>
+        <w:rFonts w:hint="default"/>
+      </w:rPr>
+    </w:lvl>
+    <w:lvl w:ilvl="1" w:tplc="20000019" w:tentative="1">
+      <w:start w:val="1"/>
+      <w:numFmt w:val="lowerLetter"/>
+      <w:lvlText w:val="%2."/>
+      <w:lvlJc w:val="left"/>
+      <w:pPr>
+        <w:ind w:left="2520" w:hanging="360"/>
+      </w:pPr>
+    </w:lvl>
+    <w:lvl w:ilvl="2" w:tplc="2000001B" w:tentative="1">
+      <w:start w:val="1"/>
+      <w:numFmt w:val="lowerRoman"/>
+      <w:lvlText w:val="%3."/>
+      <w:lvlJc w:val="right"/>
+      <w:pPr>
+        <w:ind w:left="3240" w:hanging="180"/>
+      </w:pPr>
+    </w:lvl>
+    <w:lvl w:ilvl="3" w:tplc="2000000F" w:tentative="1">
+      <w:start w:val="1"/>
+      <w:numFmt w:val="decimal"/>
+      <w:lvlText w:val="%4."/>
+      <w:lvlJc w:val="left"/>
+      <w:pPr>
+        <w:ind w:left="3960" w:hanging="360"/>
+      </w:pPr>
+    </w:lvl>
+    <w:lvl w:ilvl="4" w:tplc="20000019" w:tentative="1">
+      <w:start w:val="1"/>
+      <w:numFmt w:val="lowerLetter"/>
+      <w:lvlText w:val="%5."/>
+      <w:lvlJc w:val="left"/>
+      <w:pPr>
+        <w:ind w:left="4680" w:hanging="360"/>
+      </w:pPr>
+    </w:lvl>
+    <w:lvl w:ilvl="5" w:tplc="2000001B" w:tentative="1">
+      <w:start w:val="1"/>
+      <w:numFmt w:val="lowerRoman"/>
+      <w:lvlText w:val="%6."/>
+      <w:lvlJc w:val="right"/>
+      <w:pPr>
+        <w:ind w:left="5400" w:hanging="180"/>
+      </w:pPr>
+    </w:lvl>
+    <w:lvl w:ilvl="6" w:tplc="2000000F" w:tentative="1">
+      <w:start w:val="1"/>
+      <w:numFmt w:val="decimal"/>
+      <w:lvlText w:val="%7."/>
+      <w:lvlJc w:val="left"/>
+      <w:pPr>
+        <w:ind w:left="6120" w:hanging="360"/>
+      </w:pPr>
+    </w:lvl>
+    <w:lvl w:ilvl="7" w:tplc="20000019" w:tentative="1">
+      <w:start w:val="1"/>
+      <w:numFmt w:val="lowerLetter"/>
+      <w:lvlText w:val="%8."/>
+      <w:lvlJc w:val="left"/>
+      <w:pPr>
+        <w:ind w:left="6840" w:hanging="360"/>
+      </w:pPr>
+    </w:lvl>
+    <w:lvl w:ilvl="8" w:tplc="2000001B" w:tentative="1">
+      <w:start w:val="1"/>
+      <w:numFmt w:val="lowerRoman"/>
+      <w:lvlText w:val="%9."/>
+      <w:lvlJc w:val="right"/>
+      <w:pPr>
+        <w:ind w:left="7560" w:hanging="180"/>
+      </w:pPr>
+    </w:lvl>
+  </w:abstractNum>
   <w:num w:numId="1">
+    <w:abstractNumId w:val="3"/>
+  </w:num>
+  <w:num w:numId="2">
+    <w:abstractNumId w:val="4"/>
+  </w:num>
+  <w:num w:numId="3">
+    <w:abstractNumId w:val="2"/>
+  </w:num>
+  <w:num w:numId="4">
+    <w:abstractNumId w:val="6"/>
+  </w:num>
+  <w:num w:numId="5">
+    <w:abstractNumId w:val="7"/>
+  </w:num>
+  <w:num w:numId="6">
+    <w:abstractNumId w:val="1"/>
+  </w:num>
+  <w:num w:numId="7">
+    <w:abstractNumId w:val="9"/>
+  </w:num>
+  <w:num w:numId="8">
+    <w:abstractNumId w:val="5"/>
+  </w:num>
+  <w:num w:numId="9">
     <w:abstractNumId w:val="0"/>
+  </w:num>
+  <w:num w:numId="10">
+    <w:abstractNumId w:val="8"/>
   </w:num>
 </w:numbering>
 </file>
@@ -1346,6 +3560,23 @@
       <w:contextualSpacing/>
     </w:pPr>
   </w:style>
+  <w:style w:type="paragraph" w:styleId="NormalWeb">
+    <w:name w:val="Normal (Web)"/>
+    <w:basedOn w:val="a"/>
+    <w:uiPriority w:val="99"/>
+    <w:semiHidden/>
+    <w:unhideWhenUsed/>
+    <w:rsid w:val="00A032FA"/>
+    <w:pPr>
+      <w:spacing w:before="100" w:beforeAutospacing="1" w:after="100" w:afterAutospacing="1" w:line="240" w:lineRule="auto"/>
+    </w:pPr>
+    <w:rPr>
+      <w:rFonts w:ascii="Times New Roman" w:eastAsia="Times New Roman" w:hAnsi="Times New Roman" w:cs="Times New Roman"/>
+      <w:sz w:val="24"/>
+      <w:szCs w:val="24"/>
+      <w:lang w:val="en-IL" w:eastAsia="en-IL"/>
+    </w:rPr>
+  </w:style>
 </w:styles>
 </file>
 

</xml_diff>